<commit_message>
reports until week 5 (incl.)
</commit_message>
<xml_diff>
--- a/ProcessReport.docx
+++ b/ProcessReport.docx
@@ -298,7 +298,7 @@
           <w:r>
             <w:fldChar w:fldCharType="separate"/>
           </w:r>
-          <w:hyperlink w:anchor="_Toc444723159" w:history="1">
+          <w:hyperlink w:anchor="_Toc446334652" w:history="1">
             <w:r>
               <w:rPr>
                 <w:rStyle w:val="Hyperlink"/>
@@ -339,7 +339,7 @@
                 <w:noProof/>
                 <w:webHidden/>
               </w:rPr>
-              <w:instrText xml:space="preserve"> PAGEREF _Toc444723159 \h </w:instrText>
+              <w:instrText xml:space="preserve"> PAGEREF _Toc446334652 \h </w:instrText>
             </w:r>
             <w:r>
               <w:rPr>
@@ -382,7 +382,7 @@
               <w:noProof/>
             </w:rPr>
           </w:pPr>
-          <w:hyperlink w:anchor="_Toc444723160" w:history="1">
+          <w:hyperlink w:anchor="_Toc446334653" w:history="1">
             <w:r>
               <w:rPr>
                 <w:rStyle w:val="Hyperlink"/>
@@ -423,7 +423,7 @@
                 <w:noProof/>
                 <w:webHidden/>
               </w:rPr>
-              <w:instrText xml:space="preserve"> PAGEREF _Toc444723160 \h </w:instrText>
+              <w:instrText xml:space="preserve"> PAGEREF _Toc446334653 \h </w:instrText>
             </w:r>
             <w:r>
               <w:rPr>
@@ -466,7 +466,7 @@
               <w:noProof/>
             </w:rPr>
           </w:pPr>
-          <w:hyperlink w:anchor="_Toc444723161" w:history="1">
+          <w:hyperlink w:anchor="_Toc446334654" w:history="1">
             <w:r>
               <w:rPr>
                 <w:rStyle w:val="Hyperlink"/>
@@ -507,7 +507,7 @@
                 <w:noProof/>
                 <w:webHidden/>
               </w:rPr>
-              <w:instrText xml:space="preserve"> PAGEREF _Toc444723161 \h </w:instrText>
+              <w:instrText xml:space="preserve"> PAGEREF _Toc446334654 \h </w:instrText>
             </w:r>
             <w:r>
               <w:rPr>
@@ -550,7 +550,7 @@
               <w:noProof/>
             </w:rPr>
           </w:pPr>
-          <w:hyperlink w:anchor="_Toc444723162" w:history="1">
+          <w:hyperlink w:anchor="_Toc446334655" w:history="1">
             <w:r>
               <w:rPr>
                 <w:rStyle w:val="Hyperlink"/>
@@ -591,7 +591,7 @@
                 <w:noProof/>
                 <w:webHidden/>
               </w:rPr>
-              <w:instrText xml:space="preserve"> PAGEREF _Toc444723162 \h </w:instrText>
+              <w:instrText xml:space="preserve"> PAGEREF _Toc446334655 \h </w:instrText>
             </w:r>
             <w:r>
               <w:rPr>
@@ -634,7 +634,7 @@
               <w:noProof/>
             </w:rPr>
           </w:pPr>
-          <w:hyperlink w:anchor="_Toc444723163" w:history="1">
+          <w:hyperlink w:anchor="_Toc446334656" w:history="1">
             <w:r>
               <w:rPr>
                 <w:rStyle w:val="Hyperlink"/>
@@ -675,7 +675,7 @@
                 <w:noProof/>
                 <w:webHidden/>
               </w:rPr>
-              <w:instrText xml:space="preserve"> PAGEREF _Toc444723163 \h </w:instrText>
+              <w:instrText xml:space="preserve"> PAGEREF _Toc446334656 \h </w:instrText>
             </w:r>
             <w:r>
               <w:rPr>
@@ -695,7 +695,343 @@
                 <w:noProof/>
                 <w:webHidden/>
               </w:rPr>
-              <w:t>5</w:t>
+              <w:t>6</w:t>
+            </w:r>
+            <w:r>
+              <w:rPr>
+                <w:noProof/>
+                <w:webHidden/>
+              </w:rPr>
+              <w:fldChar w:fldCharType="end"/>
+            </w:r>
+          </w:hyperlink>
+        </w:p>
+        <w:p>
+          <w:pPr>
+            <w:pStyle w:val="TOC1"/>
+            <w:tabs>
+              <w:tab w:val="left" w:pos="440"/>
+              <w:tab w:val="right" w:leader="dot" w:pos="9350"/>
+            </w:tabs>
+            <w:rPr>
+              <w:rFonts w:eastAsiaTheme="minorEastAsia"/>
+              <w:noProof/>
+            </w:rPr>
+          </w:pPr>
+          <w:hyperlink w:anchor="_Toc446334657" w:history="1">
+            <w:r>
+              <w:rPr>
+                <w:rStyle w:val="Hyperlink"/>
+                <w:noProof/>
+              </w:rPr>
+              <w:t>6.</w:t>
+            </w:r>
+            <w:r>
+              <w:rPr>
+                <w:rFonts w:eastAsiaTheme="minorEastAsia"/>
+                <w:noProof/>
+              </w:rPr>
+              <w:tab/>
+            </w:r>
+            <w:r>
+              <w:rPr>
+                <w:rStyle w:val="Hyperlink"/>
+                <w:noProof/>
+              </w:rPr>
+              <w:t>Week 5</w:t>
+            </w:r>
+            <w:r>
+              <w:rPr>
+                <w:noProof/>
+                <w:webHidden/>
+              </w:rPr>
+              <w:tab/>
+            </w:r>
+            <w:r>
+              <w:rPr>
+                <w:noProof/>
+                <w:webHidden/>
+              </w:rPr>
+              <w:fldChar w:fldCharType="begin"/>
+            </w:r>
+            <w:r>
+              <w:rPr>
+                <w:noProof/>
+                <w:webHidden/>
+              </w:rPr>
+              <w:instrText xml:space="preserve"> PAGEREF _Toc446334657 \h </w:instrText>
+            </w:r>
+            <w:r>
+              <w:rPr>
+                <w:noProof/>
+                <w:webHidden/>
+              </w:rPr>
+            </w:r>
+            <w:r>
+              <w:rPr>
+                <w:noProof/>
+                <w:webHidden/>
+              </w:rPr>
+              <w:fldChar w:fldCharType="separate"/>
+            </w:r>
+            <w:r>
+              <w:rPr>
+                <w:noProof/>
+                <w:webHidden/>
+              </w:rPr>
+              <w:t>7</w:t>
+            </w:r>
+            <w:r>
+              <w:rPr>
+                <w:noProof/>
+                <w:webHidden/>
+              </w:rPr>
+              <w:fldChar w:fldCharType="end"/>
+            </w:r>
+          </w:hyperlink>
+        </w:p>
+        <w:p>
+          <w:pPr>
+            <w:pStyle w:val="TOC1"/>
+            <w:tabs>
+              <w:tab w:val="left" w:pos="440"/>
+              <w:tab w:val="right" w:leader="dot" w:pos="9350"/>
+            </w:tabs>
+            <w:rPr>
+              <w:rFonts w:eastAsiaTheme="minorEastAsia"/>
+              <w:noProof/>
+            </w:rPr>
+          </w:pPr>
+          <w:hyperlink w:anchor="_Toc446334658" w:history="1">
+            <w:r>
+              <w:rPr>
+                <w:rStyle w:val="Hyperlink"/>
+                <w:noProof/>
+              </w:rPr>
+              <w:t>7.</w:t>
+            </w:r>
+            <w:r>
+              <w:rPr>
+                <w:rFonts w:eastAsiaTheme="minorEastAsia"/>
+                <w:noProof/>
+              </w:rPr>
+              <w:tab/>
+            </w:r>
+            <w:r>
+              <w:rPr>
+                <w:rStyle w:val="Hyperlink"/>
+                <w:noProof/>
+              </w:rPr>
+              <w:t>Week 6</w:t>
+            </w:r>
+            <w:r>
+              <w:rPr>
+                <w:noProof/>
+                <w:webHidden/>
+              </w:rPr>
+              <w:tab/>
+            </w:r>
+            <w:r>
+              <w:rPr>
+                <w:noProof/>
+                <w:webHidden/>
+              </w:rPr>
+              <w:fldChar w:fldCharType="begin"/>
+            </w:r>
+            <w:r>
+              <w:rPr>
+                <w:noProof/>
+                <w:webHidden/>
+              </w:rPr>
+              <w:instrText xml:space="preserve"> PAGEREF _Toc446334658 \h </w:instrText>
+            </w:r>
+            <w:r>
+              <w:rPr>
+                <w:noProof/>
+                <w:webHidden/>
+              </w:rPr>
+            </w:r>
+            <w:r>
+              <w:rPr>
+                <w:noProof/>
+                <w:webHidden/>
+              </w:rPr>
+              <w:fldChar w:fldCharType="separate"/>
+            </w:r>
+            <w:r>
+              <w:rPr>
+                <w:noProof/>
+                <w:webHidden/>
+              </w:rPr>
+              <w:t>7</w:t>
+            </w:r>
+            <w:r>
+              <w:rPr>
+                <w:noProof/>
+                <w:webHidden/>
+              </w:rPr>
+              <w:fldChar w:fldCharType="end"/>
+            </w:r>
+          </w:hyperlink>
+        </w:p>
+        <w:p>
+          <w:pPr>
+            <w:pStyle w:val="TOC1"/>
+            <w:tabs>
+              <w:tab w:val="left" w:pos="440"/>
+              <w:tab w:val="right" w:leader="dot" w:pos="9350"/>
+            </w:tabs>
+            <w:rPr>
+              <w:rFonts w:eastAsiaTheme="minorEastAsia"/>
+              <w:noProof/>
+            </w:rPr>
+          </w:pPr>
+          <w:hyperlink w:anchor="_Toc446334659" w:history="1">
+            <w:r>
+              <w:rPr>
+                <w:rStyle w:val="Hyperlink"/>
+                <w:noProof/>
+              </w:rPr>
+              <w:t>8.</w:t>
+            </w:r>
+            <w:r>
+              <w:rPr>
+                <w:rFonts w:eastAsiaTheme="minorEastAsia"/>
+                <w:noProof/>
+              </w:rPr>
+              <w:tab/>
+            </w:r>
+            <w:r>
+              <w:rPr>
+                <w:rStyle w:val="Hyperlink"/>
+                <w:noProof/>
+              </w:rPr>
+              <w:t>Week 7</w:t>
+            </w:r>
+            <w:r>
+              <w:rPr>
+                <w:noProof/>
+                <w:webHidden/>
+              </w:rPr>
+              <w:tab/>
+            </w:r>
+            <w:r>
+              <w:rPr>
+                <w:noProof/>
+                <w:webHidden/>
+              </w:rPr>
+              <w:fldChar w:fldCharType="begin"/>
+            </w:r>
+            <w:r>
+              <w:rPr>
+                <w:noProof/>
+                <w:webHidden/>
+              </w:rPr>
+              <w:instrText xml:space="preserve"> PAGEREF _Toc446334659 \h </w:instrText>
+            </w:r>
+            <w:r>
+              <w:rPr>
+                <w:noProof/>
+                <w:webHidden/>
+              </w:rPr>
+            </w:r>
+            <w:r>
+              <w:rPr>
+                <w:noProof/>
+                <w:webHidden/>
+              </w:rPr>
+              <w:fldChar w:fldCharType="separate"/>
+            </w:r>
+            <w:r>
+              <w:rPr>
+                <w:noProof/>
+                <w:webHidden/>
+              </w:rPr>
+              <w:t>7</w:t>
+            </w:r>
+            <w:r>
+              <w:rPr>
+                <w:noProof/>
+                <w:webHidden/>
+              </w:rPr>
+              <w:fldChar w:fldCharType="end"/>
+            </w:r>
+          </w:hyperlink>
+        </w:p>
+        <w:p>
+          <w:pPr>
+            <w:pStyle w:val="TOC1"/>
+            <w:tabs>
+              <w:tab w:val="left" w:pos="440"/>
+              <w:tab w:val="right" w:leader="dot" w:pos="9350"/>
+            </w:tabs>
+            <w:rPr>
+              <w:rFonts w:eastAsiaTheme="minorEastAsia"/>
+              <w:noProof/>
+            </w:rPr>
+          </w:pPr>
+          <w:hyperlink w:anchor="_Toc446334660" w:history="1">
+            <w:r>
+              <w:rPr>
+                <w:rStyle w:val="Hyperlink"/>
+                <w:noProof/>
+              </w:rPr>
+              <w:t>9.</w:t>
+            </w:r>
+            <w:r>
+              <w:rPr>
+                <w:rFonts w:eastAsiaTheme="minorEastAsia"/>
+                <w:noProof/>
+              </w:rPr>
+              <w:tab/>
+            </w:r>
+            <w:r>
+              <w:rPr>
+                <w:rStyle w:val="Hyperlink"/>
+                <w:noProof/>
+              </w:rPr>
+              <w:t>Week 8</w:t>
+            </w:r>
+            <w:r>
+              <w:rPr>
+                <w:noProof/>
+                <w:webHidden/>
+              </w:rPr>
+              <w:tab/>
+            </w:r>
+            <w:r>
+              <w:rPr>
+                <w:noProof/>
+                <w:webHidden/>
+              </w:rPr>
+              <w:fldChar w:fldCharType="begin"/>
+            </w:r>
+            <w:r>
+              <w:rPr>
+                <w:noProof/>
+                <w:webHidden/>
+              </w:rPr>
+              <w:instrText xml:space="preserve"> PAGEREF _Toc446334660 \h </w:instrText>
+            </w:r>
+            <w:r>
+              <w:rPr>
+                <w:noProof/>
+                <w:webHidden/>
+              </w:rPr>
+            </w:r>
+            <w:r>
+              <w:rPr>
+                <w:noProof/>
+                <w:webHidden/>
+              </w:rPr>
+              <w:fldChar w:fldCharType="separate"/>
+            </w:r>
+            <w:r>
+              <w:rPr>
+                <w:noProof/>
+                <w:webHidden/>
+              </w:rPr>
+              <w:t>7</w:t>
             </w:r>
             <w:r>
               <w:rPr>
@@ -752,7 +1088,7 @@
           <w:numId w:val="6"/>
         </w:numPr>
       </w:pPr>
-      <w:bookmarkStart w:id="0" w:name="_Toc444723159"/>
+      <w:bookmarkStart w:id="0" w:name="_Toc446334652"/>
       <w:r>
         <w:lastRenderedPageBreak/>
         <w:t>Preface</w:t>
@@ -786,13 +1122,27 @@
           <w:numId w:val="6"/>
         </w:numPr>
       </w:pPr>
-      <w:bookmarkStart w:id="1" w:name="_Toc444723160"/>
+      <w:bookmarkStart w:id="1" w:name="_Toc446334653"/>
       <w:r>
         <w:t>Week 1</w:t>
       </w:r>
       <w:bookmarkEnd w:id="1"/>
       <w:r>
         <w:t xml:space="preserve">  </w:t>
+      </w:r>
+    </w:p>
+    <w:p>
+      <w:pPr>
+        <w:ind w:firstLine="360"/>
+        <w:rPr>
+          <w:b/>
+        </w:rPr>
+      </w:pPr>
+      <w:r>
+        <w:rPr>
+          <w:b/>
+        </w:rPr>
+        <w:t>Chairman: Angelica Rao</w:t>
       </w:r>
     </w:p>
     <w:p>
@@ -1315,6 +1665,7 @@
         </w:numPr>
       </w:pPr>
       <w:r>
+        <w:lastRenderedPageBreak/>
         <w:t>It was a challenge to figure out what the social event would be. Many ideas were given, such as a Foosball Tournament, concert and music festival. The team struggled to reach a consensus.</w:t>
       </w:r>
     </w:p>
@@ -2006,7 +2357,7 @@
           <w:numId w:val="6"/>
         </w:numPr>
       </w:pPr>
-      <w:bookmarkStart w:id="2" w:name="_Toc444723161"/>
+      <w:bookmarkStart w:id="2" w:name="_Toc446334654"/>
       <w:r>
         <w:t xml:space="preserve">Week </w:t>
       </w:r>
@@ -2014,6 +2365,49 @@
         <w:t>2</w:t>
       </w:r>
       <w:bookmarkEnd w:id="2"/>
+    </w:p>
+    <w:p>
+      <w:pPr>
+        <w:pStyle w:val="ListParagraph"/>
+        <w:ind w:left="360"/>
+        <w:rPr>
+          <w:b/>
+        </w:rPr>
+      </w:pPr>
+      <w:r>
+        <w:rPr>
+          <w:b/>
+        </w:rPr>
+        <w:t xml:space="preserve">Chairman: </w:t>
+      </w:r>
+      <w:proofErr w:type="spellStart"/>
+      <w:r>
+        <w:rPr>
+          <w:b/>
+        </w:rPr>
+        <w:t>Yordan</w:t>
+      </w:r>
+      <w:proofErr w:type="spellEnd"/>
+      <w:r>
+        <w:rPr>
+          <w:b/>
+        </w:rPr>
+        <w:t xml:space="preserve"> </w:t>
+      </w:r>
+      <w:proofErr w:type="spellStart"/>
+      <w:r>
+        <w:rPr>
+          <w:b/>
+        </w:rPr>
+        <w:t>Alipiev</w:t>
+      </w:r>
+      <w:proofErr w:type="spellEnd"/>
+      <w:r>
+        <w:rPr>
+          <w:b/>
+        </w:rPr>
+        <w:br/>
+      </w:r>
     </w:p>
     <w:p>
       <w:pPr>
@@ -2040,13 +2434,13 @@
         <w:tblLook w:val="04A0" w:firstRow="1" w:lastRow="0" w:firstColumn="1" w:lastColumn="0" w:noHBand="0" w:noVBand="1"/>
       </w:tblPr>
       <w:tblGrid>
-        <w:gridCol w:w="4312"/>
-        <w:gridCol w:w="4318"/>
+        <w:gridCol w:w="4328"/>
+        <w:gridCol w:w="4302"/>
       </w:tblGrid>
       <w:tr>
         <w:tc>
           <w:tcPr>
-            <w:tcW w:w="4675" w:type="dxa"/>
+            <w:tcW w:w="4328" w:type="dxa"/>
           </w:tcPr>
           <w:p>
             <w:pPr>
@@ -2067,7 +2461,7 @@
         </w:tc>
         <w:tc>
           <w:tcPr>
-            <w:tcW w:w="4675" w:type="dxa"/>
+            <w:tcW w:w="4302" w:type="dxa"/>
           </w:tcPr>
           <w:p>
             <w:pPr>
@@ -2090,7 +2484,7 @@
       <w:tr>
         <w:tc>
           <w:tcPr>
-            <w:tcW w:w="4675" w:type="dxa"/>
+            <w:tcW w:w="4328" w:type="dxa"/>
           </w:tcPr>
           <w:p>
             <w:pPr>
@@ -2104,7 +2498,7 @@
         </w:tc>
         <w:tc>
           <w:tcPr>
-            <w:tcW w:w="4675" w:type="dxa"/>
+            <w:tcW w:w="4302" w:type="dxa"/>
           </w:tcPr>
           <w:p>
             <w:pPr>
@@ -2121,7 +2515,7 @@
       <w:tr>
         <w:tc>
           <w:tcPr>
-            <w:tcW w:w="4675" w:type="dxa"/>
+            <w:tcW w:w="4328" w:type="dxa"/>
           </w:tcPr>
           <w:p>
             <w:pPr>
@@ -2135,7 +2529,7 @@
         </w:tc>
         <w:tc>
           <w:tcPr>
-            <w:tcW w:w="4675" w:type="dxa"/>
+            <w:tcW w:w="4302" w:type="dxa"/>
           </w:tcPr>
           <w:p>
             <w:pPr>
@@ -2152,7 +2546,7 @@
       <w:tr>
         <w:tc>
           <w:tcPr>
-            <w:tcW w:w="4675" w:type="dxa"/>
+            <w:tcW w:w="4328" w:type="dxa"/>
           </w:tcPr>
           <w:p>
             <w:pPr>
@@ -2166,7 +2560,7 @@
         </w:tc>
         <w:tc>
           <w:tcPr>
-            <w:tcW w:w="4675" w:type="dxa"/>
+            <w:tcW w:w="4302" w:type="dxa"/>
           </w:tcPr>
           <w:p>
             <w:pPr>
@@ -2183,52 +2577,21 @@
       <w:tr>
         <w:tc>
           <w:tcPr>
-            <w:tcW w:w="4675" w:type="dxa"/>
-          </w:tcPr>
-          <w:p>
-            <w:pPr>
-              <w:pStyle w:val="ListParagraph"/>
-              <w:ind w:left="0"/>
-            </w:pPr>
-            <w:r>
-              <w:t>Make a database design</w:t>
-            </w:r>
-          </w:p>
-        </w:tc>
-        <w:tc>
-          <w:tcPr>
-            <w:tcW w:w="4675" w:type="dxa"/>
-          </w:tcPr>
-          <w:p>
-            <w:pPr>
-              <w:pStyle w:val="ListParagraph"/>
-              <w:ind w:left="0"/>
-              <w:jc w:val="center"/>
-            </w:pPr>
-            <w:r>
-              <w:t>+</w:t>
-            </w:r>
-          </w:p>
-        </w:tc>
-      </w:tr>
-      <w:tr>
-        <w:tc>
-          <w:tcPr>
-            <w:tcW w:w="4675" w:type="dxa"/>
-          </w:tcPr>
-          <w:p>
-            <w:pPr>
-              <w:pStyle w:val="ListParagraph"/>
-              <w:ind w:left="0"/>
-            </w:pPr>
-            <w:r>
-              <w:t>Make a wireframe for the website</w:t>
-            </w:r>
-          </w:p>
-        </w:tc>
-        <w:tc>
-          <w:tcPr>
-            <w:tcW w:w="4675" w:type="dxa"/>
+            <w:tcW w:w="4328" w:type="dxa"/>
+          </w:tcPr>
+          <w:p>
+            <w:pPr>
+              <w:pStyle w:val="ListParagraph"/>
+              <w:ind w:left="0"/>
+            </w:pPr>
+            <w:r>
+              <w:t>Setup programming environment</w:t>
+            </w:r>
+          </w:p>
+        </w:tc>
+        <w:tc>
+          <w:tcPr>
+            <w:tcW w:w="4302" w:type="dxa"/>
           </w:tcPr>
           <w:p>
             <w:pPr>
@@ -2299,7 +2662,7 @@
         </w:numPr>
       </w:pPr>
       <w:r>
-        <w:t>It was a challenge to make a design for the database in the most efficient way and with just the right amount of entities.</w:t>
+        <w:t>We did not encounter any challenges this week.</w:t>
       </w:r>
       <w:r>
         <w:br/>
@@ -2314,7 +2677,37 @@
         </w:numPr>
       </w:pPr>
       <w:r>
+        <w:lastRenderedPageBreak/>
         <w:t>Solutions and decisions</w:t>
+      </w:r>
+    </w:p>
+    <w:p>
+      <w:pPr>
+        <w:pStyle w:val="ListParagraph"/>
+        <w:numPr>
+          <w:ilvl w:val="0"/>
+          <w:numId w:val="7"/>
+        </w:numPr>
+      </w:pPr>
+      <w:r>
+        <w:t xml:space="preserve">We decided to use MySQL, </w:t>
+      </w:r>
+      <w:proofErr w:type="spellStart"/>
+      <w:r>
+        <w:t>Netbeans</w:t>
+      </w:r>
+      <w:proofErr w:type="spellEnd"/>
+      <w:r>
+        <w:t xml:space="preserve">, </w:t>
+      </w:r>
+      <w:r>
+        <w:t>and Visual</w:t>
+      </w:r>
+      <w:r>
+        <w:t xml:space="preserve"> Studio 2013 as programming environments.</w:t>
+      </w:r>
+      <w:r>
+        <w:br/>
       </w:r>
     </w:p>
     <w:p>
@@ -2338,10 +2731,11 @@
         </w:numPr>
       </w:pPr>
       <w:r>
-        <w:t>Nothing extra was achieved during this week. All set goals were met.</w:t>
-      </w:r>
-      <w:bookmarkStart w:id="3" w:name="_GoBack"/>
-      <w:bookmarkEnd w:id="3"/>
+        <w:t>We made a start with the wireframes for the website.</w:t>
+      </w:r>
+      <w:r>
+        <w:br/>
+      </w:r>
     </w:p>
     <w:p>
       <w:pPr>
@@ -2352,7 +2746,6 @@
         </w:numPr>
       </w:pPr>
       <w:r>
-        <w:lastRenderedPageBreak/>
         <w:t>Table with activities and hours spend per group member</w:t>
       </w:r>
     </w:p>
@@ -2369,11 +2762,11 @@
         <w:tblLook w:val="04A0" w:firstRow="1" w:lastRow="0" w:firstColumn="1" w:lastColumn="0" w:noHBand="0" w:noVBand="1"/>
       </w:tblPr>
       <w:tblGrid>
-        <w:gridCol w:w="1759"/>
-        <w:gridCol w:w="1728"/>
-        <w:gridCol w:w="1723"/>
-        <w:gridCol w:w="1711"/>
-        <w:gridCol w:w="1709"/>
+        <w:gridCol w:w="1795"/>
+        <w:gridCol w:w="1720"/>
+        <w:gridCol w:w="1714"/>
+        <w:gridCol w:w="1701"/>
+        <w:gridCol w:w="1700"/>
       </w:tblGrid>
       <w:tr>
         <w:tc>
@@ -2808,7 +3201,10 @@
               <w:jc w:val="both"/>
             </w:pPr>
             <w:r>
-              <w:t>Database design</w:t>
+              <w:t xml:space="preserve">Programming </w:t>
+            </w:r>
+            <w:r>
+              <w:t>environment</w:t>
             </w:r>
           </w:p>
         </w:tc>
@@ -2887,11 +3283,54 @@
           <w:numId w:val="6"/>
         </w:numPr>
       </w:pPr>
-      <w:bookmarkStart w:id="4" w:name="_Toc444723162"/>
+      <w:bookmarkStart w:id="3" w:name="_Toc446334655"/>
       <w:r>
         <w:t>Week 3</w:t>
       </w:r>
-      <w:bookmarkEnd w:id="4"/>
+      <w:bookmarkEnd w:id="3"/>
+    </w:p>
+    <w:p>
+      <w:pPr>
+        <w:pStyle w:val="ListParagraph"/>
+        <w:ind w:left="360"/>
+        <w:rPr>
+          <w:b/>
+        </w:rPr>
+      </w:pPr>
+      <w:r>
+        <w:rPr>
+          <w:b/>
+        </w:rPr>
+        <w:t xml:space="preserve">Chairman: </w:t>
+      </w:r>
+      <w:proofErr w:type="spellStart"/>
+      <w:r>
+        <w:rPr>
+          <w:b/>
+        </w:rPr>
+        <w:t>Anzhelo</w:t>
+      </w:r>
+      <w:proofErr w:type="spellEnd"/>
+      <w:r>
+        <w:rPr>
+          <w:b/>
+        </w:rPr>
+        <w:t xml:space="preserve"> </w:t>
+      </w:r>
+      <w:proofErr w:type="spellStart"/>
+      <w:r>
+        <w:rPr>
+          <w:b/>
+        </w:rPr>
+        <w:t>iliev</w:t>
+      </w:r>
+      <w:proofErr w:type="spellEnd"/>
+      <w:r>
+        <w:rPr>
+          <w:b/>
+        </w:rPr>
+        <w:br/>
+      </w:r>
     </w:p>
     <w:p>
       <w:pPr>
@@ -2905,6 +3344,289 @@
         <w:t>Planned and performed activities</w:t>
       </w:r>
     </w:p>
+    <w:tbl>
+      <w:tblPr>
+        <w:tblStyle w:val="TableGrid"/>
+        <w:tblW w:w="0" w:type="auto"/>
+        <w:tblInd w:w="720" w:type="dxa"/>
+        <w:tblLook w:val="04A0" w:firstRow="1" w:lastRow="0" w:firstColumn="1" w:lastColumn="0" w:noHBand="0" w:noVBand="1"/>
+      </w:tblPr>
+      <w:tblGrid>
+        <w:gridCol w:w="4328"/>
+        <w:gridCol w:w="4302"/>
+      </w:tblGrid>
+      <w:tr>
+        <w:tc>
+          <w:tcPr>
+            <w:tcW w:w="4675" w:type="dxa"/>
+          </w:tcPr>
+          <w:p>
+            <w:pPr>
+              <w:pStyle w:val="ListParagraph"/>
+              <w:ind w:left="0"/>
+              <w:jc w:val="center"/>
+              <w:rPr>
+                <w:b/>
+              </w:rPr>
+            </w:pPr>
+            <w:r>
+              <w:rPr>
+                <w:b/>
+              </w:rPr>
+              <w:t>Planned activities</w:t>
+            </w:r>
+          </w:p>
+        </w:tc>
+        <w:tc>
+          <w:tcPr>
+            <w:tcW w:w="4675" w:type="dxa"/>
+          </w:tcPr>
+          <w:p>
+            <w:pPr>
+              <w:pStyle w:val="ListParagraph"/>
+              <w:ind w:left="0"/>
+              <w:jc w:val="center"/>
+              <w:rPr>
+                <w:b/>
+              </w:rPr>
+            </w:pPr>
+            <w:r>
+              <w:rPr>
+                <w:b/>
+              </w:rPr>
+              <w:t>Performed (+ or -)</w:t>
+            </w:r>
+          </w:p>
+        </w:tc>
+      </w:tr>
+      <w:tr>
+        <w:tc>
+          <w:tcPr>
+            <w:tcW w:w="4675" w:type="dxa"/>
+          </w:tcPr>
+          <w:p>
+            <w:pPr>
+              <w:pStyle w:val="ListParagraph"/>
+              <w:ind w:left="0"/>
+            </w:pPr>
+            <w:r>
+              <w:t>Overview requirements per application</w:t>
+            </w:r>
+          </w:p>
+        </w:tc>
+        <w:tc>
+          <w:tcPr>
+            <w:tcW w:w="4675" w:type="dxa"/>
+          </w:tcPr>
+          <w:p>
+            <w:pPr>
+              <w:pStyle w:val="ListParagraph"/>
+              <w:ind w:left="0"/>
+              <w:jc w:val="center"/>
+            </w:pPr>
+            <w:r>
+              <w:t>+</w:t>
+            </w:r>
+          </w:p>
+        </w:tc>
+      </w:tr>
+      <w:tr>
+        <w:tc>
+          <w:tcPr>
+            <w:tcW w:w="4675" w:type="dxa"/>
+          </w:tcPr>
+          <w:p>
+            <w:pPr>
+              <w:pStyle w:val="ListParagraph"/>
+              <w:ind w:left="0"/>
+            </w:pPr>
+            <w:proofErr w:type="spellStart"/>
+            <w:r>
+              <w:t>MoSCoW</w:t>
+            </w:r>
+            <w:proofErr w:type="spellEnd"/>
+            <w:r>
+              <w:t xml:space="preserve"> list of requirements</w:t>
+            </w:r>
+          </w:p>
+        </w:tc>
+        <w:tc>
+          <w:tcPr>
+            <w:tcW w:w="4675" w:type="dxa"/>
+          </w:tcPr>
+          <w:p>
+            <w:pPr>
+              <w:pStyle w:val="ListParagraph"/>
+              <w:ind w:left="0"/>
+              <w:jc w:val="center"/>
+            </w:pPr>
+            <w:r>
+              <w:t>+</w:t>
+            </w:r>
+          </w:p>
+        </w:tc>
+      </w:tr>
+      <w:tr>
+        <w:tc>
+          <w:tcPr>
+            <w:tcW w:w="4675" w:type="dxa"/>
+          </w:tcPr>
+          <w:p>
+            <w:pPr>
+              <w:pStyle w:val="ListParagraph"/>
+              <w:ind w:left="0"/>
+            </w:pPr>
+            <w:r>
+              <w:t>Traceability matrix</w:t>
+            </w:r>
+          </w:p>
+        </w:tc>
+        <w:tc>
+          <w:tcPr>
+            <w:tcW w:w="4675" w:type="dxa"/>
+          </w:tcPr>
+          <w:p>
+            <w:pPr>
+              <w:pStyle w:val="ListParagraph"/>
+              <w:ind w:left="0"/>
+              <w:jc w:val="center"/>
+            </w:pPr>
+            <w:r>
+              <w:t>+</w:t>
+            </w:r>
+          </w:p>
+        </w:tc>
+      </w:tr>
+      <w:tr>
+        <w:tc>
+          <w:tcPr>
+            <w:tcW w:w="4675" w:type="dxa"/>
+          </w:tcPr>
+          <w:p>
+            <w:pPr>
+              <w:pStyle w:val="ListParagraph"/>
+              <w:ind w:left="0"/>
+            </w:pPr>
+            <w:r>
+              <w:t>Work on setup document</w:t>
+            </w:r>
+          </w:p>
+        </w:tc>
+        <w:tc>
+          <w:tcPr>
+            <w:tcW w:w="4675" w:type="dxa"/>
+          </w:tcPr>
+          <w:p>
+            <w:pPr>
+              <w:pStyle w:val="ListParagraph"/>
+              <w:ind w:left="0"/>
+              <w:jc w:val="center"/>
+            </w:pPr>
+            <w:r>
+              <w:t>+</w:t>
+            </w:r>
+          </w:p>
+        </w:tc>
+      </w:tr>
+      <w:tr>
+        <w:tc>
+          <w:tcPr>
+            <w:tcW w:w="4675" w:type="dxa"/>
+          </w:tcPr>
+          <w:p>
+            <w:pPr>
+              <w:pStyle w:val="ListParagraph"/>
+              <w:ind w:left="0"/>
+            </w:pPr>
+            <w:r>
+              <w:t>Define phases of project</w:t>
+            </w:r>
+          </w:p>
+        </w:tc>
+        <w:tc>
+          <w:tcPr>
+            <w:tcW w:w="4675" w:type="dxa"/>
+          </w:tcPr>
+          <w:p>
+            <w:pPr>
+              <w:pStyle w:val="ListParagraph"/>
+              <w:ind w:left="0"/>
+              <w:jc w:val="center"/>
+            </w:pPr>
+            <w:r>
+              <w:t>+</w:t>
+            </w:r>
+          </w:p>
+        </w:tc>
+      </w:tr>
+      <w:tr>
+        <w:tc>
+          <w:tcPr>
+            <w:tcW w:w="4675" w:type="dxa"/>
+          </w:tcPr>
+          <w:p>
+            <w:pPr>
+              <w:pStyle w:val="ListParagraph"/>
+              <w:ind w:left="0"/>
+            </w:pPr>
+            <w:r>
+              <w:t>Create sitemap &amp; wireframe</w:t>
+            </w:r>
+          </w:p>
+        </w:tc>
+        <w:tc>
+          <w:tcPr>
+            <w:tcW w:w="4675" w:type="dxa"/>
+          </w:tcPr>
+          <w:p>
+            <w:pPr>
+              <w:pStyle w:val="ListParagraph"/>
+              <w:ind w:left="0"/>
+              <w:jc w:val="center"/>
+            </w:pPr>
+            <w:r>
+              <w:t>+</w:t>
+            </w:r>
+          </w:p>
+        </w:tc>
+      </w:tr>
+      <w:tr>
+        <w:tc>
+          <w:tcPr>
+            <w:tcW w:w="4675" w:type="dxa"/>
+          </w:tcPr>
+          <w:p>
+            <w:pPr>
+              <w:pStyle w:val="ListParagraph"/>
+              <w:ind w:left="0"/>
+            </w:pPr>
+            <w:r>
+              <w:t>Make logo for the event</w:t>
+            </w:r>
+          </w:p>
+        </w:tc>
+        <w:tc>
+          <w:tcPr>
+            <w:tcW w:w="4675" w:type="dxa"/>
+          </w:tcPr>
+          <w:p>
+            <w:pPr>
+              <w:pStyle w:val="ListParagraph"/>
+              <w:ind w:left="0"/>
+              <w:jc w:val="center"/>
+            </w:pPr>
+            <w:r>
+              <w:t>+</w:t>
+            </w:r>
+          </w:p>
+        </w:tc>
+      </w:tr>
+    </w:tbl>
+    <w:p>
+      <w:pPr>
+        <w:pStyle w:val="ListParagraph"/>
+      </w:pPr>
+    </w:p>
     <w:p>
       <w:pPr>
         <w:pStyle w:val="ListParagraph"/>
@@ -2921,12 +3643,138 @@
       <w:pPr>
         <w:pStyle w:val="ListParagraph"/>
         <w:numPr>
+          <w:ilvl w:val="0"/>
+          <w:numId w:val="7"/>
+        </w:numPr>
+      </w:pPr>
+      <w:r>
+        <w:t>The team agreed on the five phases and their activities as follows: Initiation, Analyzation, Website &amp; Database Design, Building applications, Closure</w:t>
+      </w:r>
+      <w:r>
+        <w:t>.</w:t>
+      </w:r>
+    </w:p>
+    <w:p>
+      <w:pPr>
+        <w:pStyle w:val="ListParagraph"/>
+        <w:numPr>
+          <w:ilvl w:val="0"/>
+          <w:numId w:val="7"/>
+        </w:numPr>
+      </w:pPr>
+      <w:r>
+        <w:rPr>
+          <w:noProof/>
+        </w:rPr>
+        <w:drawing>
+          <wp:anchor distT="0" distB="0" distL="114300" distR="114300" simplePos="0" relativeHeight="251660288" behindDoc="0" locked="0" layoutInCell="1" allowOverlap="1" wp14:anchorId="5B948BE8" wp14:editId="6CC81EB1">
+            <wp:simplePos x="0" y="0"/>
+            <wp:positionH relativeFrom="margin">
+              <wp:posOffset>2447925</wp:posOffset>
+            </wp:positionH>
+            <wp:positionV relativeFrom="paragraph">
+              <wp:posOffset>360045</wp:posOffset>
+            </wp:positionV>
+            <wp:extent cx="1295400" cy="1295400"/>
+            <wp:effectExtent l="0" t="0" r="0" b="0"/>
+            <wp:wrapTopAndBottom/>
+            <wp:docPr id="2" name="Picture 2"/>
+            <wp:cNvGraphicFramePr>
+              <a:graphicFrameLocks xmlns:a="http://schemas.openxmlformats.org/drawingml/2006/main" noChangeAspect="1"/>
+            </wp:cNvGraphicFramePr>
+            <a:graphic xmlns:a="http://schemas.openxmlformats.org/drawingml/2006/main">
+              <a:graphicData uri="http://schemas.openxmlformats.org/drawingml/2006/picture">
+                <pic:pic xmlns:pic="http://schemas.openxmlformats.org/drawingml/2006/picture">
+                  <pic:nvPicPr>
+                    <pic:cNvPr id="2" name="logotitle.png"/>
+                    <pic:cNvPicPr/>
+                  </pic:nvPicPr>
+                  <pic:blipFill>
+                    <a:blip r:embed="rId9" cstate="print">
+                      <a:extLst>
+                        <a:ext uri="{28A0092B-C50C-407E-A947-70E740481C1C}">
+                          <a14:useLocalDpi xmlns:a14="http://schemas.microsoft.com/office/drawing/2010/main" val="0"/>
+                        </a:ext>
+                      </a:extLst>
+                    </a:blip>
+                    <a:stretch>
+                      <a:fillRect/>
+                    </a:stretch>
+                  </pic:blipFill>
+                  <pic:spPr>
+                    <a:xfrm>
+                      <a:off x="0" y="0"/>
+                      <a:ext cx="1295400" cy="1295400"/>
+                    </a:xfrm>
+                    <a:prstGeom prst="rect">
+                      <a:avLst/>
+                    </a:prstGeom>
+                  </pic:spPr>
+                </pic:pic>
+              </a:graphicData>
+            </a:graphic>
+            <wp14:sizeRelH relativeFrom="page">
+              <wp14:pctWidth>0</wp14:pctWidth>
+            </wp14:sizeRelH>
+            <wp14:sizeRelV relativeFrom="page">
+              <wp14:pctHeight>0</wp14:pctHeight>
+            </wp14:sizeRelV>
+          </wp:anchor>
+        </w:drawing>
+      </w:r>
+      <w:r>
+        <w:t>It was agreed on the following logo:</w:t>
+      </w:r>
+      <w:r>
+        <w:br/>
+      </w:r>
+    </w:p>
+    <w:p>
+      <w:pPr>
+        <w:pStyle w:val="ListParagraph"/>
+        <w:numPr>
           <w:ilvl w:val="1"/>
           <w:numId w:val="6"/>
         </w:numPr>
       </w:pPr>
       <w:r>
+        <w:lastRenderedPageBreak/>
         <w:t>Problems and challenges</w:t>
+      </w:r>
+    </w:p>
+    <w:p>
+      <w:pPr>
+        <w:pStyle w:val="ListParagraph"/>
+        <w:numPr>
+          <w:ilvl w:val="0"/>
+          <w:numId w:val="7"/>
+        </w:numPr>
+      </w:pPr>
+      <w:r>
+        <w:t>The main challenge the team faced was clearly defining all tasks and activities for the project plan.</w:t>
+      </w:r>
+    </w:p>
+    <w:p>
+      <w:pPr>
+        <w:pStyle w:val="ListParagraph"/>
+        <w:numPr>
+          <w:ilvl w:val="0"/>
+          <w:numId w:val="7"/>
+        </w:numPr>
+      </w:pPr>
+      <w:r>
+        <w:t xml:space="preserve">We were not familiar with creating both a </w:t>
+      </w:r>
+      <w:proofErr w:type="spellStart"/>
+      <w:r>
+        <w:t>MoSCoW</w:t>
+      </w:r>
+      <w:proofErr w:type="spellEnd"/>
+      <w:r>
+        <w:t xml:space="preserve"> and a traceability matrix.</w:t>
+      </w:r>
+      <w:r>
+        <w:br/>
       </w:r>
     </w:p>
     <w:p>
@@ -2945,6 +3793,24 @@
       <w:pPr>
         <w:pStyle w:val="ListParagraph"/>
         <w:numPr>
+          <w:ilvl w:val="0"/>
+          <w:numId w:val="7"/>
+        </w:numPr>
+      </w:pPr>
+      <w:r>
+        <w:t>We found solutions to our problems by discussing them with our mentor and thoroughly researching the topic of listing requirements on the Internet.</w:t>
+      </w:r>
+      <w:r>
+        <w:br/>
+      </w:r>
+      <w:r>
+        <w:br/>
+      </w:r>
+    </w:p>
+    <w:p>
+      <w:pPr>
+        <w:pStyle w:val="ListParagraph"/>
+        <w:numPr>
           <w:ilvl w:val="1"/>
           <w:numId w:val="6"/>
         </w:numPr>
@@ -2957,6 +3823,21 @@
       <w:pPr>
         <w:pStyle w:val="ListParagraph"/>
         <w:numPr>
+          <w:ilvl w:val="0"/>
+          <w:numId w:val="7"/>
+        </w:numPr>
+      </w:pPr>
+      <w:r>
+        <w:t>The team started with HTML for website.</w:t>
+      </w:r>
+      <w:r>
+        <w:br/>
+      </w:r>
+    </w:p>
+    <w:p>
+      <w:pPr>
+        <w:pStyle w:val="ListParagraph"/>
+        <w:numPr>
           <w:ilvl w:val="1"/>
           <w:numId w:val="6"/>
         </w:numPr>
@@ -2965,6 +3846,671 @@
         <w:t>Table with activities and hours spend per group member</w:t>
       </w:r>
     </w:p>
+    <w:tbl>
+      <w:tblPr>
+        <w:tblStyle w:val="TableGrid"/>
+        <w:tblpPr w:leftFromText="180" w:rightFromText="180" w:vertAnchor="text" w:horzAnchor="margin" w:tblpXSpec="right" w:tblpY="74"/>
+        <w:tblW w:w="0" w:type="auto"/>
+        <w:tblLook w:val="04A0" w:firstRow="1" w:lastRow="0" w:firstColumn="1" w:lastColumn="0" w:noHBand="0" w:noVBand="1"/>
+      </w:tblPr>
+      <w:tblGrid>
+        <w:gridCol w:w="2155"/>
+        <w:gridCol w:w="1620"/>
+        <w:gridCol w:w="1620"/>
+        <w:gridCol w:w="1620"/>
+        <w:gridCol w:w="1615"/>
+      </w:tblGrid>
+      <w:tr>
+        <w:tc>
+          <w:tcPr>
+            <w:tcW w:w="2155" w:type="dxa"/>
+          </w:tcPr>
+          <w:p>
+            <w:pPr>
+              <w:pStyle w:val="ListParagraph"/>
+              <w:ind w:left="0"/>
+              <w:jc w:val="center"/>
+              <w:rPr>
+                <w:b/>
+              </w:rPr>
+            </w:pPr>
+            <w:r>
+              <w:rPr>
+                <w:b/>
+              </w:rPr>
+              <w:t>Activity</w:t>
+            </w:r>
+          </w:p>
+        </w:tc>
+        <w:tc>
+          <w:tcPr>
+            <w:tcW w:w="1620" w:type="dxa"/>
+          </w:tcPr>
+          <w:p>
+            <w:pPr>
+              <w:pStyle w:val="ListParagraph"/>
+              <w:ind w:left="0"/>
+              <w:jc w:val="center"/>
+              <w:rPr>
+                <w:b/>
+              </w:rPr>
+            </w:pPr>
+            <w:r>
+              <w:rPr>
+                <w:b/>
+              </w:rPr>
+              <w:t>Angelica</w:t>
+            </w:r>
+          </w:p>
+        </w:tc>
+        <w:tc>
+          <w:tcPr>
+            <w:tcW w:w="1620" w:type="dxa"/>
+          </w:tcPr>
+          <w:p>
+            <w:pPr>
+              <w:pStyle w:val="ListParagraph"/>
+              <w:ind w:left="0"/>
+              <w:jc w:val="center"/>
+              <w:rPr>
+                <w:b/>
+              </w:rPr>
+            </w:pPr>
+            <w:proofErr w:type="spellStart"/>
+            <w:r>
+              <w:rPr>
+                <w:b/>
+              </w:rPr>
+              <w:t>Anzhelo</w:t>
+            </w:r>
+            <w:proofErr w:type="spellEnd"/>
+          </w:p>
+        </w:tc>
+        <w:tc>
+          <w:tcPr>
+            <w:tcW w:w="1620" w:type="dxa"/>
+          </w:tcPr>
+          <w:p>
+            <w:pPr>
+              <w:pStyle w:val="ListParagraph"/>
+              <w:ind w:left="0"/>
+              <w:jc w:val="center"/>
+              <w:rPr>
+                <w:b/>
+              </w:rPr>
+            </w:pPr>
+            <w:proofErr w:type="spellStart"/>
+            <w:r>
+              <w:rPr>
+                <w:b/>
+              </w:rPr>
+              <w:t>Veselin</w:t>
+            </w:r>
+            <w:proofErr w:type="spellEnd"/>
+          </w:p>
+        </w:tc>
+        <w:tc>
+          <w:tcPr>
+            <w:tcW w:w="1615" w:type="dxa"/>
+          </w:tcPr>
+          <w:p>
+            <w:pPr>
+              <w:pStyle w:val="ListParagraph"/>
+              <w:ind w:left="0"/>
+              <w:jc w:val="center"/>
+              <w:rPr>
+                <w:b/>
+              </w:rPr>
+            </w:pPr>
+            <w:proofErr w:type="spellStart"/>
+            <w:r>
+              <w:rPr>
+                <w:b/>
+              </w:rPr>
+              <w:t>Yordan</w:t>
+            </w:r>
+            <w:proofErr w:type="spellEnd"/>
+          </w:p>
+        </w:tc>
+      </w:tr>
+      <w:tr>
+        <w:tc>
+          <w:tcPr>
+            <w:tcW w:w="2155" w:type="dxa"/>
+          </w:tcPr>
+          <w:p>
+            <w:pPr>
+              <w:pStyle w:val="ListParagraph"/>
+              <w:ind w:left="0"/>
+            </w:pPr>
+            <w:proofErr w:type="spellStart"/>
+            <w:r>
+              <w:t>MoSCoW</w:t>
+            </w:r>
+            <w:proofErr w:type="spellEnd"/>
+            <w:r>
+              <w:t xml:space="preserve"> list</w:t>
+            </w:r>
+          </w:p>
+        </w:tc>
+        <w:tc>
+          <w:tcPr>
+            <w:tcW w:w="1620" w:type="dxa"/>
+          </w:tcPr>
+          <w:p>
+            <w:pPr>
+              <w:pStyle w:val="ListParagraph"/>
+              <w:ind w:left="0"/>
+              <w:jc w:val="center"/>
+            </w:pPr>
+            <w:r>
+              <w:t>-</w:t>
+            </w:r>
+          </w:p>
+        </w:tc>
+        <w:tc>
+          <w:tcPr>
+            <w:tcW w:w="1620" w:type="dxa"/>
+          </w:tcPr>
+          <w:p>
+            <w:pPr>
+              <w:pStyle w:val="ListParagraph"/>
+              <w:ind w:left="0"/>
+              <w:jc w:val="center"/>
+            </w:pPr>
+            <w:r>
+              <w:t>-</w:t>
+            </w:r>
+          </w:p>
+        </w:tc>
+        <w:tc>
+          <w:tcPr>
+            <w:tcW w:w="1620" w:type="dxa"/>
+          </w:tcPr>
+          <w:p>
+            <w:pPr>
+              <w:pStyle w:val="ListParagraph"/>
+              <w:ind w:left="0"/>
+              <w:jc w:val="center"/>
+            </w:pPr>
+            <w:r>
+              <w:t>-</w:t>
+            </w:r>
+          </w:p>
+        </w:tc>
+        <w:tc>
+          <w:tcPr>
+            <w:tcW w:w="1615" w:type="dxa"/>
+          </w:tcPr>
+          <w:p>
+            <w:pPr>
+              <w:pStyle w:val="ListParagraph"/>
+              <w:ind w:left="0"/>
+              <w:jc w:val="center"/>
+            </w:pPr>
+            <w:r>
+              <w:t>2h</w:t>
+            </w:r>
+          </w:p>
+        </w:tc>
+      </w:tr>
+      <w:tr>
+        <w:tc>
+          <w:tcPr>
+            <w:tcW w:w="2155" w:type="dxa"/>
+          </w:tcPr>
+          <w:p>
+            <w:pPr>
+              <w:pStyle w:val="ListParagraph"/>
+              <w:ind w:left="0"/>
+            </w:pPr>
+            <w:r>
+              <w:t>Traceability matrix</w:t>
+            </w:r>
+          </w:p>
+        </w:tc>
+        <w:tc>
+          <w:tcPr>
+            <w:tcW w:w="1620" w:type="dxa"/>
+          </w:tcPr>
+          <w:p>
+            <w:pPr>
+              <w:pStyle w:val="ListParagraph"/>
+              <w:ind w:left="0"/>
+              <w:jc w:val="center"/>
+            </w:pPr>
+            <w:r>
+              <w:t>2h</w:t>
+            </w:r>
+          </w:p>
+        </w:tc>
+        <w:tc>
+          <w:tcPr>
+            <w:tcW w:w="1620" w:type="dxa"/>
+          </w:tcPr>
+          <w:p>
+            <w:pPr>
+              <w:pStyle w:val="ListParagraph"/>
+              <w:ind w:left="0"/>
+              <w:jc w:val="center"/>
+            </w:pPr>
+            <w:r>
+              <w:t>-</w:t>
+            </w:r>
+          </w:p>
+        </w:tc>
+        <w:tc>
+          <w:tcPr>
+            <w:tcW w:w="1620" w:type="dxa"/>
+          </w:tcPr>
+          <w:p>
+            <w:pPr>
+              <w:pStyle w:val="ListParagraph"/>
+              <w:ind w:left="0"/>
+              <w:jc w:val="center"/>
+            </w:pPr>
+            <w:r>
+              <w:t>-</w:t>
+            </w:r>
+          </w:p>
+        </w:tc>
+        <w:tc>
+          <w:tcPr>
+            <w:tcW w:w="1615" w:type="dxa"/>
+          </w:tcPr>
+          <w:p>
+            <w:pPr>
+              <w:pStyle w:val="ListParagraph"/>
+              <w:ind w:left="0"/>
+              <w:jc w:val="center"/>
+            </w:pPr>
+            <w:r>
+              <w:t>-</w:t>
+            </w:r>
+          </w:p>
+        </w:tc>
+      </w:tr>
+      <w:tr>
+        <w:tc>
+          <w:tcPr>
+            <w:tcW w:w="2155" w:type="dxa"/>
+          </w:tcPr>
+          <w:p>
+            <w:pPr>
+              <w:pStyle w:val="ListParagraph"/>
+              <w:ind w:left="0"/>
+            </w:pPr>
+            <w:r>
+              <w:t>Setup document</w:t>
+            </w:r>
+          </w:p>
+        </w:tc>
+        <w:tc>
+          <w:tcPr>
+            <w:tcW w:w="1620" w:type="dxa"/>
+          </w:tcPr>
+          <w:p>
+            <w:pPr>
+              <w:pStyle w:val="ListParagraph"/>
+              <w:ind w:left="0"/>
+              <w:jc w:val="center"/>
+            </w:pPr>
+            <w:r>
+              <w:t>-</w:t>
+            </w:r>
+          </w:p>
+        </w:tc>
+        <w:tc>
+          <w:tcPr>
+            <w:tcW w:w="1620" w:type="dxa"/>
+          </w:tcPr>
+          <w:p>
+            <w:pPr>
+              <w:pStyle w:val="ListParagraph"/>
+              <w:ind w:left="0"/>
+              <w:jc w:val="center"/>
+            </w:pPr>
+            <w:r>
+              <w:t>2h</w:t>
+            </w:r>
+          </w:p>
+        </w:tc>
+        <w:tc>
+          <w:tcPr>
+            <w:tcW w:w="1620" w:type="dxa"/>
+          </w:tcPr>
+          <w:p>
+            <w:pPr>
+              <w:pStyle w:val="ListParagraph"/>
+              <w:ind w:left="0"/>
+              <w:jc w:val="center"/>
+            </w:pPr>
+            <w:r>
+              <w:t>2h</w:t>
+            </w:r>
+          </w:p>
+        </w:tc>
+        <w:tc>
+          <w:tcPr>
+            <w:tcW w:w="1615" w:type="dxa"/>
+          </w:tcPr>
+          <w:p>
+            <w:pPr>
+              <w:pStyle w:val="ListParagraph"/>
+              <w:ind w:left="0"/>
+              <w:jc w:val="center"/>
+            </w:pPr>
+            <w:r>
+              <w:t>-</w:t>
+            </w:r>
+          </w:p>
+        </w:tc>
+      </w:tr>
+      <w:tr>
+        <w:tc>
+          <w:tcPr>
+            <w:tcW w:w="2155" w:type="dxa"/>
+          </w:tcPr>
+          <w:p>
+            <w:pPr>
+              <w:pStyle w:val="ListParagraph"/>
+              <w:ind w:left="0"/>
+            </w:pPr>
+            <w:r>
+              <w:t>Project phases</w:t>
+            </w:r>
+          </w:p>
+        </w:tc>
+        <w:tc>
+          <w:tcPr>
+            <w:tcW w:w="1620" w:type="dxa"/>
+          </w:tcPr>
+          <w:p>
+            <w:pPr>
+              <w:pStyle w:val="ListParagraph"/>
+              <w:ind w:left="0"/>
+              <w:jc w:val="center"/>
+            </w:pPr>
+            <w:r>
+              <w:t>2h</w:t>
+            </w:r>
+          </w:p>
+        </w:tc>
+        <w:tc>
+          <w:tcPr>
+            <w:tcW w:w="1620" w:type="dxa"/>
+          </w:tcPr>
+          <w:p>
+            <w:pPr>
+              <w:pStyle w:val="ListParagraph"/>
+              <w:ind w:left="0"/>
+              <w:jc w:val="center"/>
+            </w:pPr>
+            <w:r>
+              <w:t>2h</w:t>
+            </w:r>
+          </w:p>
+        </w:tc>
+        <w:tc>
+          <w:tcPr>
+            <w:tcW w:w="1620" w:type="dxa"/>
+          </w:tcPr>
+          <w:p>
+            <w:pPr>
+              <w:pStyle w:val="ListParagraph"/>
+              <w:ind w:left="0"/>
+              <w:jc w:val="center"/>
+            </w:pPr>
+            <w:r>
+              <w:t>2h</w:t>
+            </w:r>
+          </w:p>
+        </w:tc>
+        <w:tc>
+          <w:tcPr>
+            <w:tcW w:w="1615" w:type="dxa"/>
+          </w:tcPr>
+          <w:p>
+            <w:pPr>
+              <w:pStyle w:val="ListParagraph"/>
+              <w:ind w:left="0"/>
+              <w:jc w:val="center"/>
+            </w:pPr>
+            <w:r>
+              <w:t>2h</w:t>
+            </w:r>
+          </w:p>
+        </w:tc>
+      </w:tr>
+      <w:tr>
+        <w:tc>
+          <w:tcPr>
+            <w:tcW w:w="2155" w:type="dxa"/>
+          </w:tcPr>
+          <w:p>
+            <w:pPr>
+              <w:pStyle w:val="ListParagraph"/>
+              <w:ind w:left="0"/>
+            </w:pPr>
+            <w:r>
+              <w:t>Sitemap &amp; wireframe</w:t>
+            </w:r>
+          </w:p>
+        </w:tc>
+        <w:tc>
+          <w:tcPr>
+            <w:tcW w:w="1620" w:type="dxa"/>
+          </w:tcPr>
+          <w:p>
+            <w:pPr>
+              <w:pStyle w:val="ListParagraph"/>
+              <w:ind w:left="0"/>
+              <w:jc w:val="center"/>
+            </w:pPr>
+            <w:r>
+              <w:t>1h</w:t>
+            </w:r>
+          </w:p>
+        </w:tc>
+        <w:tc>
+          <w:tcPr>
+            <w:tcW w:w="1620" w:type="dxa"/>
+          </w:tcPr>
+          <w:p>
+            <w:pPr>
+              <w:pStyle w:val="ListParagraph"/>
+              <w:ind w:left="0"/>
+              <w:jc w:val="center"/>
+            </w:pPr>
+            <w:r>
+              <w:t>1h</w:t>
+            </w:r>
+          </w:p>
+        </w:tc>
+        <w:tc>
+          <w:tcPr>
+            <w:tcW w:w="1620" w:type="dxa"/>
+          </w:tcPr>
+          <w:p>
+            <w:pPr>
+              <w:pStyle w:val="ListParagraph"/>
+              <w:ind w:left="0"/>
+              <w:jc w:val="center"/>
+            </w:pPr>
+            <w:r>
+              <w:t>1h</w:t>
+            </w:r>
+          </w:p>
+        </w:tc>
+        <w:tc>
+          <w:tcPr>
+            <w:tcW w:w="1615" w:type="dxa"/>
+          </w:tcPr>
+          <w:p>
+            <w:pPr>
+              <w:pStyle w:val="ListParagraph"/>
+              <w:ind w:left="0"/>
+              <w:jc w:val="center"/>
+            </w:pPr>
+            <w:r>
+              <w:t>1h</w:t>
+            </w:r>
+          </w:p>
+        </w:tc>
+      </w:tr>
+      <w:tr>
+        <w:tc>
+          <w:tcPr>
+            <w:tcW w:w="2155" w:type="dxa"/>
+          </w:tcPr>
+          <w:p>
+            <w:pPr>
+              <w:pStyle w:val="ListParagraph"/>
+              <w:ind w:left="0"/>
+            </w:pPr>
+            <w:r>
+              <w:t>Event logo</w:t>
+            </w:r>
+          </w:p>
+        </w:tc>
+        <w:tc>
+          <w:tcPr>
+            <w:tcW w:w="1620" w:type="dxa"/>
+          </w:tcPr>
+          <w:p>
+            <w:pPr>
+              <w:pStyle w:val="ListParagraph"/>
+              <w:ind w:left="0"/>
+              <w:jc w:val="center"/>
+            </w:pPr>
+            <w:r>
+              <w:t>-</w:t>
+            </w:r>
+          </w:p>
+        </w:tc>
+        <w:tc>
+          <w:tcPr>
+            <w:tcW w:w="1620" w:type="dxa"/>
+          </w:tcPr>
+          <w:p>
+            <w:pPr>
+              <w:pStyle w:val="ListParagraph"/>
+              <w:ind w:left="0"/>
+              <w:jc w:val="center"/>
+            </w:pPr>
+            <w:r>
+              <w:t>1h</w:t>
+            </w:r>
+          </w:p>
+        </w:tc>
+        <w:tc>
+          <w:tcPr>
+            <w:tcW w:w="1620" w:type="dxa"/>
+          </w:tcPr>
+          <w:p>
+            <w:pPr>
+              <w:pStyle w:val="ListParagraph"/>
+              <w:ind w:left="0"/>
+              <w:jc w:val="center"/>
+            </w:pPr>
+            <w:r>
+              <w:t>1h</w:t>
+            </w:r>
+          </w:p>
+        </w:tc>
+        <w:tc>
+          <w:tcPr>
+            <w:tcW w:w="1615" w:type="dxa"/>
+          </w:tcPr>
+          <w:p>
+            <w:pPr>
+              <w:pStyle w:val="ListParagraph"/>
+              <w:ind w:left="0"/>
+              <w:jc w:val="center"/>
+            </w:pPr>
+            <w:r>
+              <w:t>-</w:t>
+            </w:r>
+          </w:p>
+        </w:tc>
+      </w:tr>
+      <w:tr>
+        <w:tc>
+          <w:tcPr>
+            <w:tcW w:w="2155" w:type="dxa"/>
+          </w:tcPr>
+          <w:p>
+            <w:pPr>
+              <w:pStyle w:val="ListParagraph"/>
+              <w:ind w:left="0"/>
+            </w:pPr>
+            <w:r>
+              <w:t>Start HTML pages</w:t>
+            </w:r>
+          </w:p>
+        </w:tc>
+        <w:tc>
+          <w:tcPr>
+            <w:tcW w:w="1620" w:type="dxa"/>
+          </w:tcPr>
+          <w:p>
+            <w:pPr>
+              <w:pStyle w:val="ListParagraph"/>
+              <w:ind w:left="0"/>
+              <w:jc w:val="center"/>
+            </w:pPr>
+            <w:r>
+              <w:t>1h</w:t>
+            </w:r>
+          </w:p>
+        </w:tc>
+        <w:tc>
+          <w:tcPr>
+            <w:tcW w:w="1620" w:type="dxa"/>
+          </w:tcPr>
+          <w:p>
+            <w:pPr>
+              <w:pStyle w:val="ListParagraph"/>
+              <w:ind w:left="0"/>
+              <w:jc w:val="center"/>
+            </w:pPr>
+            <w:r>
+              <w:t>-</w:t>
+            </w:r>
+          </w:p>
+        </w:tc>
+        <w:tc>
+          <w:tcPr>
+            <w:tcW w:w="1620" w:type="dxa"/>
+          </w:tcPr>
+          <w:p>
+            <w:pPr>
+              <w:pStyle w:val="ListParagraph"/>
+              <w:ind w:left="0"/>
+              <w:jc w:val="center"/>
+            </w:pPr>
+            <w:r>
+              <w:t>-</w:t>
+            </w:r>
+          </w:p>
+        </w:tc>
+        <w:tc>
+          <w:tcPr>
+            <w:tcW w:w="1615" w:type="dxa"/>
+          </w:tcPr>
+          <w:p>
+            <w:pPr>
+              <w:pStyle w:val="ListParagraph"/>
+              <w:ind w:left="0"/>
+              <w:jc w:val="center"/>
+            </w:pPr>
+            <w:r>
+              <w:t>1h</w:t>
+            </w:r>
+          </w:p>
+        </w:tc>
+      </w:tr>
+    </w:tbl>
     <w:p>
       <w:pPr>
         <w:pStyle w:val="ListParagraph"/>
@@ -2979,20 +4525,1876 @@
           <w:numId w:val="6"/>
         </w:numPr>
       </w:pPr>
-      <w:bookmarkStart w:id="5" w:name="_Toc444723163"/>
+      <w:bookmarkStart w:id="4" w:name="_Toc446334656"/>
       <w:r>
         <w:t>Week 4</w:t>
       </w:r>
+      <w:bookmarkEnd w:id="4"/>
+    </w:p>
+    <w:p>
+      <w:pPr>
+        <w:pStyle w:val="ListParagraph"/>
+        <w:ind w:left="360"/>
+        <w:rPr>
+          <w:b/>
+        </w:rPr>
+      </w:pPr>
+      <w:r>
+        <w:rPr>
+          <w:b/>
+        </w:rPr>
+        <w:t xml:space="preserve">Chairman: </w:t>
+      </w:r>
+      <w:proofErr w:type="spellStart"/>
+      <w:r>
+        <w:rPr>
+          <w:b/>
+        </w:rPr>
+        <w:t>Veselin</w:t>
+      </w:r>
+      <w:proofErr w:type="spellEnd"/>
+      <w:r>
+        <w:rPr>
+          <w:b/>
+        </w:rPr>
+        <w:t xml:space="preserve"> </w:t>
+      </w:r>
+      <w:proofErr w:type="spellStart"/>
+      <w:r>
+        <w:rPr>
+          <w:b/>
+        </w:rPr>
+        <w:t>Chumpalov</w:t>
+      </w:r>
+      <w:proofErr w:type="spellEnd"/>
+    </w:p>
+    <w:p>
+      <w:pPr>
+        <w:pStyle w:val="ListParagraph"/>
+        <w:ind w:left="360"/>
+        <w:rPr>
+          <w:b/>
+        </w:rPr>
+      </w:pPr>
+    </w:p>
+    <w:p>
+      <w:pPr>
+        <w:pStyle w:val="ListParagraph"/>
+        <w:numPr>
+          <w:ilvl w:val="1"/>
+          <w:numId w:val="6"/>
+        </w:numPr>
+      </w:pPr>
+      <w:r>
+        <w:t>Planned and performed activities</w:t>
+      </w:r>
+    </w:p>
+    <w:tbl>
+      <w:tblPr>
+        <w:tblStyle w:val="TableGrid"/>
+        <w:tblW w:w="0" w:type="auto"/>
+        <w:tblInd w:w="720" w:type="dxa"/>
+        <w:tblLook w:val="04A0" w:firstRow="1" w:lastRow="0" w:firstColumn="1" w:lastColumn="0" w:noHBand="0" w:noVBand="1"/>
+      </w:tblPr>
+      <w:tblGrid>
+        <w:gridCol w:w="4331"/>
+        <w:gridCol w:w="4299"/>
+      </w:tblGrid>
+      <w:tr>
+        <w:tc>
+          <w:tcPr>
+            <w:tcW w:w="4675" w:type="dxa"/>
+          </w:tcPr>
+          <w:p>
+            <w:pPr>
+              <w:pStyle w:val="ListParagraph"/>
+              <w:ind w:left="0"/>
+              <w:jc w:val="center"/>
+              <w:rPr>
+                <w:b/>
+              </w:rPr>
+            </w:pPr>
+            <w:r>
+              <w:rPr>
+                <w:b/>
+              </w:rPr>
+              <w:t>Planned activities</w:t>
+            </w:r>
+          </w:p>
+        </w:tc>
+        <w:tc>
+          <w:tcPr>
+            <w:tcW w:w="4675" w:type="dxa"/>
+          </w:tcPr>
+          <w:p>
+            <w:pPr>
+              <w:pStyle w:val="ListParagraph"/>
+              <w:ind w:left="0"/>
+              <w:jc w:val="center"/>
+              <w:rPr>
+                <w:b/>
+              </w:rPr>
+            </w:pPr>
+            <w:r>
+              <w:rPr>
+                <w:b/>
+              </w:rPr>
+              <w:t>Performed (+ or -)</w:t>
+            </w:r>
+          </w:p>
+        </w:tc>
+      </w:tr>
+      <w:tr>
+        <w:tc>
+          <w:tcPr>
+            <w:tcW w:w="4675" w:type="dxa"/>
+          </w:tcPr>
+          <w:p>
+            <w:pPr>
+              <w:pStyle w:val="ListParagraph"/>
+              <w:ind w:left="0"/>
+            </w:pPr>
+            <w:r>
+              <w:t>Discuss website functionalities</w:t>
+            </w:r>
+          </w:p>
+        </w:tc>
+        <w:tc>
+          <w:tcPr>
+            <w:tcW w:w="4675" w:type="dxa"/>
+          </w:tcPr>
+          <w:p>
+            <w:pPr>
+              <w:pStyle w:val="ListParagraph"/>
+              <w:ind w:left="0"/>
+              <w:jc w:val="center"/>
+            </w:pPr>
+            <w:r>
+              <w:t>+</w:t>
+            </w:r>
+          </w:p>
+        </w:tc>
+      </w:tr>
+      <w:tr>
+        <w:tc>
+          <w:tcPr>
+            <w:tcW w:w="4675" w:type="dxa"/>
+          </w:tcPr>
+          <w:p>
+            <w:pPr>
+              <w:pStyle w:val="ListParagraph"/>
+              <w:ind w:left="0"/>
+            </w:pPr>
+            <w:r>
+              <w:t>Finalize project plan phasing</w:t>
+            </w:r>
+          </w:p>
+        </w:tc>
+        <w:tc>
+          <w:tcPr>
+            <w:tcW w:w="4675" w:type="dxa"/>
+          </w:tcPr>
+          <w:p>
+            <w:pPr>
+              <w:pStyle w:val="ListParagraph"/>
+              <w:ind w:left="0"/>
+              <w:jc w:val="center"/>
+            </w:pPr>
+            <w:r>
+              <w:t>+</w:t>
+            </w:r>
+          </w:p>
+        </w:tc>
+      </w:tr>
+      <w:tr>
+        <w:tc>
+          <w:tcPr>
+            <w:tcW w:w="4675" w:type="dxa"/>
+          </w:tcPr>
+          <w:p>
+            <w:pPr>
+              <w:pStyle w:val="ListParagraph"/>
+              <w:ind w:left="0"/>
+            </w:pPr>
+            <w:r>
+              <w:t>HTML pages</w:t>
+            </w:r>
+          </w:p>
+        </w:tc>
+        <w:tc>
+          <w:tcPr>
+            <w:tcW w:w="4675" w:type="dxa"/>
+          </w:tcPr>
+          <w:p>
+            <w:pPr>
+              <w:pStyle w:val="ListParagraph"/>
+              <w:ind w:left="0"/>
+              <w:jc w:val="center"/>
+            </w:pPr>
+            <w:r>
+              <w:t>+</w:t>
+            </w:r>
+          </w:p>
+        </w:tc>
+      </w:tr>
+      <w:tr>
+        <w:tc>
+          <w:tcPr>
+            <w:tcW w:w="4675" w:type="dxa"/>
+          </w:tcPr>
+          <w:p>
+            <w:pPr>
+              <w:pStyle w:val="ListParagraph"/>
+              <w:ind w:left="0"/>
+            </w:pPr>
+            <w:r>
+              <w:t>CSS styles</w:t>
+            </w:r>
+          </w:p>
+        </w:tc>
+        <w:tc>
+          <w:tcPr>
+            <w:tcW w:w="4675" w:type="dxa"/>
+          </w:tcPr>
+          <w:p>
+            <w:pPr>
+              <w:pStyle w:val="ListParagraph"/>
+              <w:ind w:left="0"/>
+              <w:jc w:val="center"/>
+            </w:pPr>
+            <w:r>
+              <w:t>+</w:t>
+            </w:r>
+          </w:p>
+        </w:tc>
+      </w:tr>
+    </w:tbl>
+    <w:p>
+      <w:pPr>
+        <w:pStyle w:val="ListParagraph"/>
+      </w:pPr>
+    </w:p>
+    <w:p>
+      <w:pPr>
+        <w:pStyle w:val="ListParagraph"/>
+        <w:numPr>
+          <w:ilvl w:val="1"/>
+          <w:numId w:val="6"/>
+        </w:numPr>
+      </w:pPr>
+      <w:r>
+        <w:t>Agreements</w:t>
+      </w:r>
+    </w:p>
+    <w:p>
+      <w:pPr>
+        <w:pStyle w:val="ListParagraph"/>
+        <w:numPr>
+          <w:ilvl w:val="0"/>
+          <w:numId w:val="7"/>
+        </w:numPr>
+      </w:pPr>
+      <w:r>
+        <w:t>T</w:t>
+      </w:r>
+      <w:r>
+        <w:t>he team agreed on the functionalities of the website, which are as follows: buying ticket, booking a camping spot, event gallery, event location and general information</w:t>
+      </w:r>
+    </w:p>
+    <w:p>
+      <w:pPr>
+        <w:pStyle w:val="ListParagraph"/>
+        <w:ind w:left="1080"/>
+      </w:pPr>
+    </w:p>
+    <w:p>
+      <w:pPr>
+        <w:pStyle w:val="ListParagraph"/>
+        <w:numPr>
+          <w:ilvl w:val="1"/>
+          <w:numId w:val="6"/>
+        </w:numPr>
+      </w:pPr>
+      <w:r>
+        <w:t>Problems and challenges</w:t>
+      </w:r>
+    </w:p>
+    <w:p>
+      <w:pPr>
+        <w:pStyle w:val="ListParagraph"/>
+        <w:numPr>
+          <w:ilvl w:val="0"/>
+          <w:numId w:val="7"/>
+        </w:numPr>
+      </w:pPr>
+      <w:r>
+        <w:t>We didn’t face any challenges this week.</w:t>
+      </w:r>
+      <w:r>
+        <w:br/>
+      </w:r>
+    </w:p>
+    <w:p>
+      <w:pPr>
+        <w:pStyle w:val="ListParagraph"/>
+        <w:numPr>
+          <w:ilvl w:val="1"/>
+          <w:numId w:val="6"/>
+        </w:numPr>
+      </w:pPr>
+      <w:r>
+        <w:lastRenderedPageBreak/>
+        <w:t>Solutions and decisions</w:t>
+      </w:r>
+    </w:p>
+    <w:p>
+      <w:pPr>
+        <w:pStyle w:val="ListParagraph"/>
+        <w:numPr>
+          <w:ilvl w:val="0"/>
+          <w:numId w:val="7"/>
+        </w:numPr>
+      </w:pPr>
+      <w:r>
+        <w:t xml:space="preserve">The team decided on a color theme for the website. </w:t>
+      </w:r>
+    </w:p>
+    <w:p>
+      <w:pPr>
+        <w:pStyle w:val="ListParagraph"/>
+        <w:numPr>
+          <w:ilvl w:val="0"/>
+          <w:numId w:val="7"/>
+        </w:numPr>
+      </w:pPr>
+      <w:r>
+        <w:t>The website will include a Home, About, Buy ticket and Contact page.</w:t>
+      </w:r>
+      <w:r>
+        <w:br/>
+      </w:r>
+    </w:p>
+    <w:p>
+      <w:pPr>
+        <w:pStyle w:val="ListParagraph"/>
+        <w:numPr>
+          <w:ilvl w:val="1"/>
+          <w:numId w:val="6"/>
+        </w:numPr>
+      </w:pPr>
+      <w:r>
+        <w:t>Extra achieved / completed</w:t>
+      </w:r>
+    </w:p>
+    <w:p>
+      <w:pPr>
+        <w:pStyle w:val="ListParagraph"/>
+        <w:numPr>
+          <w:ilvl w:val="0"/>
+          <w:numId w:val="7"/>
+        </w:numPr>
+      </w:pPr>
+      <w:r>
+        <w:t>Nothing extra was achieved during this week. All set goals were met.</w:t>
+      </w:r>
+      <w:r>
+        <w:br/>
+      </w:r>
+    </w:p>
+    <w:p>
+      <w:pPr>
+        <w:pStyle w:val="ListParagraph"/>
+        <w:numPr>
+          <w:ilvl w:val="1"/>
+          <w:numId w:val="6"/>
+        </w:numPr>
+      </w:pPr>
+      <w:r>
+        <w:t>Table with activities and hours spend per group member</w:t>
+      </w:r>
+    </w:p>
+    <w:tbl>
+      <w:tblPr>
+        <w:tblStyle w:val="TableGrid"/>
+        <w:tblpPr w:leftFromText="180" w:rightFromText="180" w:vertAnchor="text" w:horzAnchor="margin" w:tblpXSpec="right" w:tblpY="83"/>
+        <w:tblW w:w="0" w:type="auto"/>
+        <w:tblLook w:val="04A0" w:firstRow="1" w:lastRow="0" w:firstColumn="1" w:lastColumn="0" w:noHBand="0" w:noVBand="1"/>
+      </w:tblPr>
+      <w:tblGrid>
+        <w:gridCol w:w="1717"/>
+        <w:gridCol w:w="1738"/>
+        <w:gridCol w:w="1733"/>
+        <w:gridCol w:w="1722"/>
+        <w:gridCol w:w="1720"/>
+      </w:tblGrid>
+      <w:tr>
+        <w:tc>
+          <w:tcPr>
+            <w:tcW w:w="1717" w:type="dxa"/>
+          </w:tcPr>
+          <w:p>
+            <w:pPr>
+              <w:pStyle w:val="ListParagraph"/>
+              <w:ind w:left="0"/>
+              <w:jc w:val="center"/>
+              <w:rPr>
+                <w:b/>
+              </w:rPr>
+            </w:pPr>
+            <w:proofErr w:type="spellStart"/>
+            <w:r>
+              <w:rPr>
+                <w:b/>
+              </w:rPr>
+              <w:t>Actvit</w:t>
+            </w:r>
+            <w:r>
+              <w:rPr>
+                <w:b/>
+              </w:rPr>
+              <w:t>iy</w:t>
+            </w:r>
+            <w:proofErr w:type="spellEnd"/>
+          </w:p>
+        </w:tc>
+        <w:tc>
+          <w:tcPr>
+            <w:tcW w:w="1738" w:type="dxa"/>
+          </w:tcPr>
+          <w:p>
+            <w:pPr>
+              <w:pStyle w:val="ListParagraph"/>
+              <w:ind w:left="0"/>
+              <w:jc w:val="center"/>
+              <w:rPr>
+                <w:b/>
+              </w:rPr>
+            </w:pPr>
+            <w:r>
+              <w:rPr>
+                <w:b/>
+              </w:rPr>
+              <w:t>Angelica</w:t>
+            </w:r>
+          </w:p>
+        </w:tc>
+        <w:tc>
+          <w:tcPr>
+            <w:tcW w:w="1733" w:type="dxa"/>
+          </w:tcPr>
+          <w:p>
+            <w:pPr>
+              <w:pStyle w:val="ListParagraph"/>
+              <w:ind w:left="0"/>
+              <w:jc w:val="center"/>
+              <w:rPr>
+                <w:b/>
+              </w:rPr>
+            </w:pPr>
+            <w:proofErr w:type="spellStart"/>
+            <w:r>
+              <w:rPr>
+                <w:b/>
+              </w:rPr>
+              <w:t>Anzhelo</w:t>
+            </w:r>
+            <w:proofErr w:type="spellEnd"/>
+          </w:p>
+        </w:tc>
+        <w:tc>
+          <w:tcPr>
+            <w:tcW w:w="1722" w:type="dxa"/>
+          </w:tcPr>
+          <w:p>
+            <w:pPr>
+              <w:pStyle w:val="ListParagraph"/>
+              <w:ind w:left="0"/>
+              <w:jc w:val="center"/>
+              <w:rPr>
+                <w:b/>
+              </w:rPr>
+            </w:pPr>
+            <w:proofErr w:type="spellStart"/>
+            <w:r>
+              <w:rPr>
+                <w:b/>
+              </w:rPr>
+              <w:t>Veselin</w:t>
+            </w:r>
+            <w:proofErr w:type="spellEnd"/>
+          </w:p>
+        </w:tc>
+        <w:tc>
+          <w:tcPr>
+            <w:tcW w:w="1720" w:type="dxa"/>
+          </w:tcPr>
+          <w:p>
+            <w:pPr>
+              <w:pStyle w:val="ListParagraph"/>
+              <w:ind w:left="0"/>
+              <w:jc w:val="center"/>
+              <w:rPr>
+                <w:b/>
+              </w:rPr>
+            </w:pPr>
+            <w:proofErr w:type="spellStart"/>
+            <w:r>
+              <w:rPr>
+                <w:b/>
+              </w:rPr>
+              <w:t>Yordan</w:t>
+            </w:r>
+            <w:proofErr w:type="spellEnd"/>
+          </w:p>
+        </w:tc>
+      </w:tr>
+      <w:tr>
+        <w:tc>
+          <w:tcPr>
+            <w:tcW w:w="1717" w:type="dxa"/>
+          </w:tcPr>
+          <w:p>
+            <w:pPr>
+              <w:pStyle w:val="ListParagraph"/>
+              <w:ind w:left="0"/>
+            </w:pPr>
+            <w:r>
+              <w:t>Phasing</w:t>
+            </w:r>
+          </w:p>
+        </w:tc>
+        <w:tc>
+          <w:tcPr>
+            <w:tcW w:w="1738" w:type="dxa"/>
+          </w:tcPr>
+          <w:p>
+            <w:pPr>
+              <w:pStyle w:val="ListParagraph"/>
+              <w:ind w:left="0"/>
+              <w:jc w:val="center"/>
+            </w:pPr>
+            <w:r>
+              <w:t>-</w:t>
+            </w:r>
+          </w:p>
+        </w:tc>
+        <w:tc>
+          <w:tcPr>
+            <w:tcW w:w="1733" w:type="dxa"/>
+          </w:tcPr>
+          <w:p>
+            <w:pPr>
+              <w:pStyle w:val="ListParagraph"/>
+              <w:ind w:left="0"/>
+              <w:jc w:val="center"/>
+            </w:pPr>
+            <w:r>
+              <w:t>1</w:t>
+            </w:r>
+            <w:r>
+              <w:t>h</w:t>
+            </w:r>
+          </w:p>
+        </w:tc>
+        <w:tc>
+          <w:tcPr>
+            <w:tcW w:w="1722" w:type="dxa"/>
+          </w:tcPr>
+          <w:p>
+            <w:pPr>
+              <w:pStyle w:val="ListParagraph"/>
+              <w:ind w:left="0"/>
+              <w:jc w:val="center"/>
+            </w:pPr>
+            <w:r>
+              <w:t>1</w:t>
+            </w:r>
+            <w:r>
+              <w:t>h</w:t>
+            </w:r>
+          </w:p>
+        </w:tc>
+        <w:tc>
+          <w:tcPr>
+            <w:tcW w:w="1720" w:type="dxa"/>
+          </w:tcPr>
+          <w:p>
+            <w:pPr>
+              <w:pStyle w:val="ListParagraph"/>
+              <w:ind w:left="0"/>
+              <w:jc w:val="center"/>
+            </w:pPr>
+            <w:r>
+              <w:t>-</w:t>
+            </w:r>
+          </w:p>
+        </w:tc>
+      </w:tr>
+      <w:tr>
+        <w:tc>
+          <w:tcPr>
+            <w:tcW w:w="1717" w:type="dxa"/>
+          </w:tcPr>
+          <w:p>
+            <w:pPr>
+              <w:pStyle w:val="ListParagraph"/>
+              <w:ind w:left="0"/>
+            </w:pPr>
+            <w:r>
+              <w:t>HTML pages</w:t>
+            </w:r>
+          </w:p>
+        </w:tc>
+        <w:tc>
+          <w:tcPr>
+            <w:tcW w:w="1738" w:type="dxa"/>
+          </w:tcPr>
+          <w:p>
+            <w:pPr>
+              <w:pStyle w:val="ListParagraph"/>
+              <w:ind w:left="0"/>
+              <w:jc w:val="center"/>
+            </w:pPr>
+            <w:r>
+              <w:t>1h</w:t>
+            </w:r>
+          </w:p>
+        </w:tc>
+        <w:tc>
+          <w:tcPr>
+            <w:tcW w:w="1733" w:type="dxa"/>
+          </w:tcPr>
+          <w:p>
+            <w:pPr>
+              <w:pStyle w:val="ListParagraph"/>
+              <w:ind w:left="0"/>
+              <w:jc w:val="center"/>
+            </w:pPr>
+            <w:r>
+              <w:t>-</w:t>
+            </w:r>
+          </w:p>
+        </w:tc>
+        <w:tc>
+          <w:tcPr>
+            <w:tcW w:w="1722" w:type="dxa"/>
+          </w:tcPr>
+          <w:p>
+            <w:pPr>
+              <w:pStyle w:val="ListParagraph"/>
+              <w:ind w:left="0"/>
+              <w:jc w:val="center"/>
+            </w:pPr>
+            <w:r>
+              <w:t>-</w:t>
+            </w:r>
+          </w:p>
+        </w:tc>
+        <w:tc>
+          <w:tcPr>
+            <w:tcW w:w="1720" w:type="dxa"/>
+          </w:tcPr>
+          <w:p>
+            <w:pPr>
+              <w:pStyle w:val="ListParagraph"/>
+              <w:ind w:left="0"/>
+              <w:jc w:val="center"/>
+            </w:pPr>
+            <w:r>
+              <w:t>1h</w:t>
+            </w:r>
+          </w:p>
+        </w:tc>
+      </w:tr>
+      <w:tr>
+        <w:tc>
+          <w:tcPr>
+            <w:tcW w:w="1717" w:type="dxa"/>
+          </w:tcPr>
+          <w:p>
+            <w:pPr>
+              <w:pStyle w:val="ListParagraph"/>
+              <w:ind w:left="0"/>
+            </w:pPr>
+            <w:r>
+              <w:t>CSS styles</w:t>
+            </w:r>
+          </w:p>
+        </w:tc>
+        <w:tc>
+          <w:tcPr>
+            <w:tcW w:w="1738" w:type="dxa"/>
+          </w:tcPr>
+          <w:p>
+            <w:pPr>
+              <w:pStyle w:val="ListParagraph"/>
+              <w:ind w:left="0"/>
+              <w:jc w:val="center"/>
+            </w:pPr>
+            <w:r>
+              <w:t>3</w:t>
+            </w:r>
+            <w:r>
+              <w:t>h</w:t>
+            </w:r>
+          </w:p>
+        </w:tc>
+        <w:tc>
+          <w:tcPr>
+            <w:tcW w:w="1733" w:type="dxa"/>
+          </w:tcPr>
+          <w:p>
+            <w:pPr>
+              <w:pStyle w:val="ListParagraph"/>
+              <w:ind w:left="0"/>
+              <w:jc w:val="center"/>
+            </w:pPr>
+            <w:r>
+              <w:t>3</w:t>
+            </w:r>
+            <w:r>
+              <w:t>h</w:t>
+            </w:r>
+          </w:p>
+        </w:tc>
+        <w:tc>
+          <w:tcPr>
+            <w:tcW w:w="1722" w:type="dxa"/>
+          </w:tcPr>
+          <w:p>
+            <w:pPr>
+              <w:pStyle w:val="ListParagraph"/>
+              <w:ind w:left="0"/>
+              <w:jc w:val="center"/>
+            </w:pPr>
+            <w:r>
+              <w:t>3</w:t>
+            </w:r>
+            <w:r>
+              <w:t>h</w:t>
+            </w:r>
+          </w:p>
+        </w:tc>
+        <w:tc>
+          <w:tcPr>
+            <w:tcW w:w="1720" w:type="dxa"/>
+          </w:tcPr>
+          <w:p>
+            <w:pPr>
+              <w:pStyle w:val="ListParagraph"/>
+              <w:ind w:left="0"/>
+              <w:jc w:val="center"/>
+            </w:pPr>
+            <w:r>
+              <w:t>3</w:t>
+            </w:r>
+            <w:r>
+              <w:t>h</w:t>
+            </w:r>
+          </w:p>
+        </w:tc>
+      </w:tr>
+    </w:tbl>
+    <w:p>
+      <w:pPr>
+        <w:pStyle w:val="ListParagraph"/>
+      </w:pPr>
+    </w:p>
+    <w:p>
+      <w:pPr>
+        <w:pStyle w:val="Heading1"/>
+        <w:numPr>
+          <w:ilvl w:val="0"/>
+          <w:numId w:val="6"/>
+        </w:numPr>
+      </w:pPr>
+      <w:bookmarkStart w:id="5" w:name="_Toc446334657"/>
+      <w:r>
+        <w:t>Week 5</w:t>
+      </w:r>
       <w:bookmarkEnd w:id="5"/>
     </w:p>
     <w:p>
       <w:pPr>
-        <w:ind w:left="360"/>
-      </w:pPr>
-    </w:p>
+        <w:pStyle w:val="ListParagraph"/>
+        <w:numPr>
+          <w:ilvl w:val="1"/>
+          <w:numId w:val="6"/>
+        </w:numPr>
+      </w:pPr>
+      <w:r>
+        <w:t>Planned and performed activities</w:t>
+      </w:r>
+    </w:p>
+    <w:tbl>
+      <w:tblPr>
+        <w:tblStyle w:val="TableGrid"/>
+        <w:tblW w:w="0" w:type="auto"/>
+        <w:tblInd w:w="720" w:type="dxa"/>
+        <w:tblLook w:val="04A0" w:firstRow="1" w:lastRow="0" w:firstColumn="1" w:lastColumn="0" w:noHBand="0" w:noVBand="1"/>
+      </w:tblPr>
+      <w:tblGrid>
+        <w:gridCol w:w="4331"/>
+        <w:gridCol w:w="4299"/>
+      </w:tblGrid>
+      <w:tr>
+        <w:tc>
+          <w:tcPr>
+            <w:tcW w:w="4675" w:type="dxa"/>
+          </w:tcPr>
+          <w:p>
+            <w:pPr>
+              <w:pStyle w:val="ListParagraph"/>
+              <w:ind w:left="0"/>
+              <w:jc w:val="center"/>
+              <w:rPr>
+                <w:b/>
+              </w:rPr>
+            </w:pPr>
+            <w:r>
+              <w:rPr>
+                <w:b/>
+              </w:rPr>
+              <w:t>Planned Activities</w:t>
+            </w:r>
+          </w:p>
+        </w:tc>
+        <w:tc>
+          <w:tcPr>
+            <w:tcW w:w="4675" w:type="dxa"/>
+          </w:tcPr>
+          <w:p>
+            <w:pPr>
+              <w:pStyle w:val="ListParagraph"/>
+              <w:ind w:left="0"/>
+              <w:jc w:val="center"/>
+              <w:rPr>
+                <w:b/>
+              </w:rPr>
+            </w:pPr>
+            <w:r>
+              <w:rPr>
+                <w:b/>
+              </w:rPr>
+              <w:t>Performed (+ or -)</w:t>
+            </w:r>
+          </w:p>
+        </w:tc>
+      </w:tr>
+      <w:tr>
+        <w:tc>
+          <w:tcPr>
+            <w:tcW w:w="4675" w:type="dxa"/>
+          </w:tcPr>
+          <w:p>
+            <w:pPr>
+              <w:pStyle w:val="ListParagraph"/>
+              <w:ind w:left="0"/>
+            </w:pPr>
+            <w:r>
+              <w:t>Deploy website</w:t>
+            </w:r>
+          </w:p>
+        </w:tc>
+        <w:tc>
+          <w:tcPr>
+            <w:tcW w:w="4675" w:type="dxa"/>
+          </w:tcPr>
+          <w:p>
+            <w:pPr>
+              <w:pStyle w:val="ListParagraph"/>
+              <w:ind w:left="0"/>
+              <w:jc w:val="center"/>
+            </w:pPr>
+            <w:r>
+              <w:t>+</w:t>
+            </w:r>
+          </w:p>
+        </w:tc>
+      </w:tr>
+      <w:tr>
+        <w:tc>
+          <w:tcPr>
+            <w:tcW w:w="4675" w:type="dxa"/>
+          </w:tcPr>
+          <w:p>
+            <w:pPr>
+              <w:pStyle w:val="ListParagraph"/>
+              <w:ind w:left="0"/>
+            </w:pPr>
+            <w:r>
+              <w:t>Discuss JavaScript functionalities</w:t>
+            </w:r>
+          </w:p>
+        </w:tc>
+        <w:tc>
+          <w:tcPr>
+            <w:tcW w:w="4675" w:type="dxa"/>
+          </w:tcPr>
+          <w:p>
+            <w:pPr>
+              <w:pStyle w:val="ListParagraph"/>
+              <w:ind w:left="0"/>
+              <w:jc w:val="center"/>
+            </w:pPr>
+            <w:r>
+              <w:t>+</w:t>
+            </w:r>
+          </w:p>
+        </w:tc>
+      </w:tr>
+      <w:tr>
+        <w:tc>
+          <w:tcPr>
+            <w:tcW w:w="4675" w:type="dxa"/>
+          </w:tcPr>
+          <w:p>
+            <w:pPr>
+              <w:pStyle w:val="ListParagraph"/>
+              <w:ind w:left="0"/>
+            </w:pPr>
+            <w:r>
+              <w:t>Edit HTML &amp; CSS</w:t>
+            </w:r>
+          </w:p>
+        </w:tc>
+        <w:tc>
+          <w:tcPr>
+            <w:tcW w:w="4675" w:type="dxa"/>
+          </w:tcPr>
+          <w:p>
+            <w:pPr>
+              <w:pStyle w:val="ListParagraph"/>
+              <w:ind w:left="0"/>
+              <w:jc w:val="center"/>
+            </w:pPr>
+            <w:r>
+              <w:t>+</w:t>
+            </w:r>
+          </w:p>
+        </w:tc>
+      </w:tr>
+    </w:tbl>
+    <w:p>
+      <w:pPr>
+        <w:pStyle w:val="ListParagraph"/>
+      </w:pPr>
+    </w:p>
+    <w:p>
+      <w:pPr>
+        <w:pStyle w:val="ListParagraph"/>
+        <w:numPr>
+          <w:ilvl w:val="1"/>
+          <w:numId w:val="6"/>
+        </w:numPr>
+      </w:pPr>
+      <w:r>
+        <w:t>Agreements</w:t>
+      </w:r>
+    </w:p>
+    <w:p>
+      <w:pPr>
+        <w:pStyle w:val="ListParagraph"/>
+        <w:numPr>
+          <w:ilvl w:val="0"/>
+          <w:numId w:val="7"/>
+        </w:numPr>
+      </w:pPr>
+      <w:r>
+        <w:t>The team agreed on creating an interactive gallery slideshow with JavaScript.</w:t>
+      </w:r>
+    </w:p>
+    <w:p>
+      <w:pPr>
+        <w:pStyle w:val="ListParagraph"/>
+        <w:numPr>
+          <w:ilvl w:val="0"/>
+          <w:numId w:val="7"/>
+        </w:numPr>
+      </w:pPr>
+      <w:r>
+        <w:t xml:space="preserve">It was agreed that Angelica and </w:t>
+      </w:r>
+      <w:proofErr w:type="spellStart"/>
+      <w:r>
+        <w:t>Yordan</w:t>
+      </w:r>
+      <w:proofErr w:type="spellEnd"/>
+      <w:r>
+        <w:t xml:space="preserve"> will be in charge of deploying the website and </w:t>
+      </w:r>
+      <w:proofErr w:type="spellStart"/>
+      <w:r>
+        <w:t>Veselin</w:t>
+      </w:r>
+      <w:proofErr w:type="spellEnd"/>
+      <w:r>
+        <w:t xml:space="preserve"> and </w:t>
+      </w:r>
+      <w:proofErr w:type="spellStart"/>
+      <w:r>
+        <w:t>Anzhelo</w:t>
+      </w:r>
+      <w:proofErr w:type="spellEnd"/>
+      <w:r>
+        <w:t xml:space="preserve"> will make the discussed changes on the HTML &amp; CSS code.</w:t>
+      </w:r>
+    </w:p>
+    <w:p>
+      <w:pPr>
+        <w:pStyle w:val="ListParagraph"/>
+        <w:numPr>
+          <w:ilvl w:val="1"/>
+          <w:numId w:val="6"/>
+        </w:numPr>
+      </w:pPr>
+      <w:r>
+        <w:t>Problems and challenges</w:t>
+      </w:r>
+    </w:p>
+    <w:p>
+      <w:pPr>
+        <w:pStyle w:val="ListParagraph"/>
+        <w:numPr>
+          <w:ilvl w:val="0"/>
+          <w:numId w:val="7"/>
+        </w:numPr>
+      </w:pPr>
+      <w:r>
+        <w:t>No problems were faced this week.</w:t>
+      </w:r>
+      <w:r>
+        <w:br/>
+      </w:r>
+    </w:p>
+    <w:p>
+      <w:pPr>
+        <w:pStyle w:val="ListParagraph"/>
+        <w:numPr>
+          <w:ilvl w:val="1"/>
+          <w:numId w:val="6"/>
+        </w:numPr>
+      </w:pPr>
+      <w:r>
+        <w:t>Solutions and decisions</w:t>
+      </w:r>
+      <w:r>
+        <w:br/>
+        <w:t>- The team decided the website will also include a registration functionality.</w:t>
+      </w:r>
+      <w:r>
+        <w:br/>
+      </w:r>
+    </w:p>
+    <w:p>
+      <w:pPr>
+        <w:pStyle w:val="ListParagraph"/>
+        <w:numPr>
+          <w:ilvl w:val="1"/>
+          <w:numId w:val="6"/>
+        </w:numPr>
+      </w:pPr>
+      <w:r>
+        <w:t>Extra achieved / completed</w:t>
+      </w:r>
+      <w:r>
+        <w:br/>
+        <w:t xml:space="preserve">- </w:t>
+      </w:r>
+      <w:r>
+        <w:t>Nothing extra was achieved during this week. All set goals were met.</w:t>
+      </w:r>
+      <w:r>
+        <w:br/>
+      </w:r>
+    </w:p>
+    <w:p>
+      <w:pPr>
+        <w:pStyle w:val="ListParagraph"/>
+        <w:numPr>
+          <w:ilvl w:val="1"/>
+          <w:numId w:val="6"/>
+        </w:numPr>
+      </w:pPr>
+      <w:r>
+        <w:t>Table with activities and hours spend per group member</w:t>
+      </w:r>
+    </w:p>
+    <w:tbl>
+      <w:tblPr>
+        <w:tblStyle w:val="TableGrid"/>
+        <w:tblpPr w:leftFromText="180" w:rightFromText="180" w:vertAnchor="text" w:horzAnchor="margin" w:tblpXSpec="right" w:tblpYSpec="outside"/>
+        <w:tblW w:w="0" w:type="auto"/>
+        <w:tblLook w:val="04A0" w:firstRow="1" w:lastRow="0" w:firstColumn="1" w:lastColumn="0" w:noHBand="0" w:noVBand="1"/>
+      </w:tblPr>
+      <w:tblGrid>
+        <w:gridCol w:w="2065"/>
+        <w:gridCol w:w="1415"/>
+        <w:gridCol w:w="1725"/>
+        <w:gridCol w:w="1713"/>
+        <w:gridCol w:w="1712"/>
+      </w:tblGrid>
+      <w:tr>
+        <w:tc>
+          <w:tcPr>
+            <w:tcW w:w="2065" w:type="dxa"/>
+          </w:tcPr>
+          <w:p>
+            <w:pPr>
+              <w:pStyle w:val="ListParagraph"/>
+              <w:ind w:left="0"/>
+              <w:jc w:val="center"/>
+              <w:rPr>
+                <w:b/>
+              </w:rPr>
+            </w:pPr>
+            <w:bookmarkStart w:id="6" w:name="_Toc446334658"/>
+            <w:r>
+              <w:rPr>
+                <w:b/>
+              </w:rPr>
+              <w:t>Activity</w:t>
+            </w:r>
+          </w:p>
+        </w:tc>
+        <w:tc>
+          <w:tcPr>
+            <w:tcW w:w="1415" w:type="dxa"/>
+          </w:tcPr>
+          <w:p>
+            <w:pPr>
+              <w:pStyle w:val="ListParagraph"/>
+              <w:ind w:left="0"/>
+              <w:jc w:val="center"/>
+              <w:rPr>
+                <w:b/>
+              </w:rPr>
+            </w:pPr>
+            <w:r>
+              <w:rPr>
+                <w:b/>
+              </w:rPr>
+              <w:t>Angelica</w:t>
+            </w:r>
+          </w:p>
+        </w:tc>
+        <w:tc>
+          <w:tcPr>
+            <w:tcW w:w="1725" w:type="dxa"/>
+          </w:tcPr>
+          <w:p>
+            <w:pPr>
+              <w:pStyle w:val="ListParagraph"/>
+              <w:ind w:left="0"/>
+              <w:jc w:val="center"/>
+              <w:rPr>
+                <w:b/>
+              </w:rPr>
+            </w:pPr>
+            <w:proofErr w:type="spellStart"/>
+            <w:r>
+              <w:rPr>
+                <w:b/>
+              </w:rPr>
+              <w:t>Anzhelo</w:t>
+            </w:r>
+            <w:proofErr w:type="spellEnd"/>
+          </w:p>
+        </w:tc>
+        <w:tc>
+          <w:tcPr>
+            <w:tcW w:w="1713" w:type="dxa"/>
+          </w:tcPr>
+          <w:p>
+            <w:pPr>
+              <w:pStyle w:val="ListParagraph"/>
+              <w:ind w:left="0"/>
+              <w:jc w:val="center"/>
+              <w:rPr>
+                <w:b/>
+              </w:rPr>
+            </w:pPr>
+            <w:proofErr w:type="spellStart"/>
+            <w:r>
+              <w:rPr>
+                <w:b/>
+              </w:rPr>
+              <w:t>Veselin</w:t>
+            </w:r>
+            <w:proofErr w:type="spellEnd"/>
+          </w:p>
+        </w:tc>
+        <w:tc>
+          <w:tcPr>
+            <w:tcW w:w="1712" w:type="dxa"/>
+          </w:tcPr>
+          <w:p>
+            <w:pPr>
+              <w:pStyle w:val="ListParagraph"/>
+              <w:ind w:left="0"/>
+              <w:jc w:val="center"/>
+              <w:rPr>
+                <w:b/>
+              </w:rPr>
+            </w:pPr>
+            <w:proofErr w:type="spellStart"/>
+            <w:r>
+              <w:rPr>
+                <w:b/>
+              </w:rPr>
+              <w:t>Yordan</w:t>
+            </w:r>
+            <w:proofErr w:type="spellEnd"/>
+          </w:p>
+        </w:tc>
+      </w:tr>
+      <w:tr>
+        <w:tc>
+          <w:tcPr>
+            <w:tcW w:w="2065" w:type="dxa"/>
+          </w:tcPr>
+          <w:p>
+            <w:pPr>
+              <w:pStyle w:val="ListParagraph"/>
+              <w:ind w:left="0"/>
+            </w:pPr>
+            <w:r>
+              <w:t>Deploy website</w:t>
+            </w:r>
+          </w:p>
+        </w:tc>
+        <w:tc>
+          <w:tcPr>
+            <w:tcW w:w="1415" w:type="dxa"/>
+          </w:tcPr>
+          <w:p>
+            <w:pPr>
+              <w:pStyle w:val="ListParagraph"/>
+              <w:ind w:left="0"/>
+              <w:jc w:val="center"/>
+            </w:pPr>
+            <w:r>
+              <w:t>1h</w:t>
+            </w:r>
+          </w:p>
+        </w:tc>
+        <w:tc>
+          <w:tcPr>
+            <w:tcW w:w="1725" w:type="dxa"/>
+          </w:tcPr>
+          <w:p>
+            <w:pPr>
+              <w:pStyle w:val="ListParagraph"/>
+              <w:ind w:left="0"/>
+              <w:jc w:val="center"/>
+            </w:pPr>
+            <w:r>
+              <w:t>-</w:t>
+            </w:r>
+          </w:p>
+        </w:tc>
+        <w:tc>
+          <w:tcPr>
+            <w:tcW w:w="1713" w:type="dxa"/>
+          </w:tcPr>
+          <w:p>
+            <w:pPr>
+              <w:pStyle w:val="ListParagraph"/>
+              <w:ind w:left="0"/>
+              <w:jc w:val="center"/>
+            </w:pPr>
+            <w:r>
+              <w:t>-</w:t>
+            </w:r>
+          </w:p>
+        </w:tc>
+        <w:tc>
+          <w:tcPr>
+            <w:tcW w:w="1712" w:type="dxa"/>
+          </w:tcPr>
+          <w:p>
+            <w:pPr>
+              <w:pStyle w:val="ListParagraph"/>
+              <w:ind w:left="0"/>
+              <w:jc w:val="center"/>
+            </w:pPr>
+            <w:r>
+              <w:t>1h</w:t>
+            </w:r>
+          </w:p>
+        </w:tc>
+      </w:tr>
+      <w:tr>
+        <w:tc>
+          <w:tcPr>
+            <w:tcW w:w="2065" w:type="dxa"/>
+          </w:tcPr>
+          <w:p>
+            <w:pPr>
+              <w:pStyle w:val="ListParagraph"/>
+              <w:ind w:left="0"/>
+            </w:pPr>
+            <w:r>
+              <w:t>JavaScript</w:t>
+            </w:r>
+          </w:p>
+        </w:tc>
+        <w:tc>
+          <w:tcPr>
+            <w:tcW w:w="1415" w:type="dxa"/>
+          </w:tcPr>
+          <w:p>
+            <w:pPr>
+              <w:pStyle w:val="ListParagraph"/>
+              <w:ind w:left="0"/>
+              <w:jc w:val="center"/>
+            </w:pPr>
+            <w:r>
+              <w:t>2h</w:t>
+            </w:r>
+          </w:p>
+        </w:tc>
+        <w:tc>
+          <w:tcPr>
+            <w:tcW w:w="1725" w:type="dxa"/>
+          </w:tcPr>
+          <w:p>
+            <w:pPr>
+              <w:pStyle w:val="ListParagraph"/>
+              <w:ind w:left="0"/>
+              <w:jc w:val="center"/>
+            </w:pPr>
+            <w:r>
+              <w:t>2h</w:t>
+            </w:r>
+          </w:p>
+        </w:tc>
+        <w:tc>
+          <w:tcPr>
+            <w:tcW w:w="1713" w:type="dxa"/>
+          </w:tcPr>
+          <w:p>
+            <w:pPr>
+              <w:pStyle w:val="ListParagraph"/>
+              <w:ind w:left="0"/>
+              <w:jc w:val="center"/>
+            </w:pPr>
+            <w:r>
+              <w:t>2h</w:t>
+            </w:r>
+          </w:p>
+        </w:tc>
+        <w:tc>
+          <w:tcPr>
+            <w:tcW w:w="1712" w:type="dxa"/>
+          </w:tcPr>
+          <w:p>
+            <w:pPr>
+              <w:pStyle w:val="ListParagraph"/>
+              <w:ind w:left="0"/>
+              <w:jc w:val="center"/>
+            </w:pPr>
+            <w:r>
+              <w:t>2h</w:t>
+            </w:r>
+          </w:p>
+        </w:tc>
+      </w:tr>
+      <w:tr>
+        <w:tc>
+          <w:tcPr>
+            <w:tcW w:w="2065" w:type="dxa"/>
+          </w:tcPr>
+          <w:p>
+            <w:pPr>
+              <w:pStyle w:val="ListParagraph"/>
+              <w:ind w:left="0"/>
+            </w:pPr>
+            <w:r>
+              <w:t>Edit HTML &amp; CSS</w:t>
+            </w:r>
+          </w:p>
+        </w:tc>
+        <w:tc>
+          <w:tcPr>
+            <w:tcW w:w="1415" w:type="dxa"/>
+          </w:tcPr>
+          <w:p>
+            <w:pPr>
+              <w:pStyle w:val="ListParagraph"/>
+              <w:ind w:left="0"/>
+              <w:jc w:val="center"/>
+            </w:pPr>
+            <w:r>
+              <w:t>-</w:t>
+            </w:r>
+          </w:p>
+        </w:tc>
+        <w:tc>
+          <w:tcPr>
+            <w:tcW w:w="1725" w:type="dxa"/>
+          </w:tcPr>
+          <w:p>
+            <w:pPr>
+              <w:pStyle w:val="ListParagraph"/>
+              <w:ind w:left="0"/>
+              <w:jc w:val="center"/>
+            </w:pPr>
+            <w:r>
+              <w:t>2h</w:t>
+            </w:r>
+          </w:p>
+        </w:tc>
+        <w:tc>
+          <w:tcPr>
+            <w:tcW w:w="1713" w:type="dxa"/>
+          </w:tcPr>
+          <w:p>
+            <w:pPr>
+              <w:pStyle w:val="ListParagraph"/>
+              <w:ind w:left="0"/>
+              <w:jc w:val="center"/>
+            </w:pPr>
+            <w:r>
+              <w:t>2h</w:t>
+            </w:r>
+          </w:p>
+        </w:tc>
+        <w:tc>
+          <w:tcPr>
+            <w:tcW w:w="1712" w:type="dxa"/>
+          </w:tcPr>
+          <w:p>
+            <w:pPr>
+              <w:pStyle w:val="ListParagraph"/>
+              <w:ind w:left="0"/>
+              <w:jc w:val="center"/>
+            </w:pPr>
+            <w:r>
+              <w:t>-</w:t>
+            </w:r>
+          </w:p>
+        </w:tc>
+      </w:tr>
+    </w:tbl>
+    <w:p>
+      <w:pPr>
+        <w:pStyle w:val="Heading1"/>
+        <w:numPr>
+          <w:ilvl w:val="0"/>
+          <w:numId w:val="6"/>
+        </w:numPr>
+      </w:pPr>
+      <w:r>
+        <w:t>Week 6</w:t>
+      </w:r>
+      <w:bookmarkEnd w:id="6"/>
+    </w:p>
+    <w:p>
+      <w:pPr>
+        <w:pStyle w:val="ListParagraph"/>
+        <w:numPr>
+          <w:ilvl w:val="1"/>
+          <w:numId w:val="6"/>
+        </w:numPr>
+      </w:pPr>
+      <w:r>
+        <w:t>Planned and performed activities</w:t>
+      </w:r>
+    </w:p>
+    <w:tbl>
+      <w:tblPr>
+        <w:tblStyle w:val="TableGrid"/>
+        <w:tblW w:w="0" w:type="auto"/>
+        <w:tblInd w:w="720" w:type="dxa"/>
+        <w:tblLook w:val="04A0" w:firstRow="1" w:lastRow="0" w:firstColumn="1" w:lastColumn="0" w:noHBand="0" w:noVBand="1"/>
+      </w:tblPr>
+      <w:tblGrid>
+        <w:gridCol w:w="4324"/>
+        <w:gridCol w:w="4306"/>
+      </w:tblGrid>
+      <w:tr>
+        <w:tc>
+          <w:tcPr>
+            <w:tcW w:w="4675" w:type="dxa"/>
+          </w:tcPr>
+          <w:p>
+            <w:pPr>
+              <w:pStyle w:val="ListParagraph"/>
+              <w:ind w:left="0"/>
+              <w:jc w:val="center"/>
+              <w:rPr>
+                <w:b/>
+              </w:rPr>
+            </w:pPr>
+            <w:bookmarkStart w:id="7" w:name="_GoBack" w:colFirst="0" w:colLast="1"/>
+            <w:r>
+              <w:rPr>
+                <w:b/>
+              </w:rPr>
+              <w:lastRenderedPageBreak/>
+              <w:t>Planned Activities</w:t>
+            </w:r>
+          </w:p>
+        </w:tc>
+        <w:tc>
+          <w:tcPr>
+            <w:tcW w:w="4675" w:type="dxa"/>
+          </w:tcPr>
+          <w:p>
+            <w:pPr>
+              <w:pStyle w:val="ListParagraph"/>
+              <w:ind w:left="0"/>
+              <w:jc w:val="center"/>
+              <w:rPr>
+                <w:b/>
+              </w:rPr>
+            </w:pPr>
+            <w:r>
+              <w:rPr>
+                <w:b/>
+              </w:rPr>
+              <w:t>Performed (+ or -)</w:t>
+            </w:r>
+          </w:p>
+        </w:tc>
+      </w:tr>
+      <w:bookmarkEnd w:id="7"/>
+      <w:tr>
+        <w:tc>
+          <w:tcPr>
+            <w:tcW w:w="4675" w:type="dxa"/>
+          </w:tcPr>
+          <w:p>
+            <w:pPr>
+              <w:pStyle w:val="ListParagraph"/>
+              <w:ind w:left="0"/>
+            </w:pPr>
+            <w:r>
+              <w:t>Discuss database entities and relationships</w:t>
+            </w:r>
+          </w:p>
+        </w:tc>
+        <w:tc>
+          <w:tcPr>
+            <w:tcW w:w="4675" w:type="dxa"/>
+          </w:tcPr>
+          <w:p>
+            <w:pPr>
+              <w:pStyle w:val="ListParagraph"/>
+              <w:ind w:left="0"/>
+              <w:jc w:val="center"/>
+            </w:pPr>
+            <w:r>
+              <w:t>+</w:t>
+            </w:r>
+          </w:p>
+        </w:tc>
+      </w:tr>
+      <w:tr>
+        <w:tc>
+          <w:tcPr>
+            <w:tcW w:w="4675" w:type="dxa"/>
+          </w:tcPr>
+          <w:p>
+            <w:pPr>
+              <w:pStyle w:val="ListParagraph"/>
+              <w:ind w:left="0"/>
+            </w:pPr>
+            <w:r>
+              <w:t>Create ERD</w:t>
+            </w:r>
+          </w:p>
+        </w:tc>
+        <w:tc>
+          <w:tcPr>
+            <w:tcW w:w="4675" w:type="dxa"/>
+          </w:tcPr>
+          <w:p>
+            <w:pPr>
+              <w:pStyle w:val="ListParagraph"/>
+              <w:ind w:left="0"/>
+              <w:jc w:val="center"/>
+            </w:pPr>
+            <w:r>
+              <w:t>+</w:t>
+            </w:r>
+          </w:p>
+        </w:tc>
+      </w:tr>
+      <w:tr>
+        <w:tc>
+          <w:tcPr>
+            <w:tcW w:w="4675" w:type="dxa"/>
+          </w:tcPr>
+          <w:p>
+            <w:pPr>
+              <w:pStyle w:val="ListParagraph"/>
+              <w:ind w:left="0"/>
+            </w:pPr>
+            <w:r>
+              <w:t>Implement database in MySQL</w:t>
+            </w:r>
+          </w:p>
+        </w:tc>
+        <w:tc>
+          <w:tcPr>
+            <w:tcW w:w="4675" w:type="dxa"/>
+          </w:tcPr>
+          <w:p>
+            <w:pPr>
+              <w:pStyle w:val="ListParagraph"/>
+              <w:ind w:left="0"/>
+              <w:jc w:val="center"/>
+            </w:pPr>
+            <w:r>
+              <w:t>+</w:t>
+            </w:r>
+          </w:p>
+        </w:tc>
+      </w:tr>
+    </w:tbl>
+    <w:p>
+      <w:pPr>
+        <w:pStyle w:val="ListParagraph"/>
+      </w:pPr>
+    </w:p>
+    <w:p>
+      <w:pPr>
+        <w:pStyle w:val="ListParagraph"/>
+        <w:numPr>
+          <w:ilvl w:val="1"/>
+          <w:numId w:val="6"/>
+        </w:numPr>
+      </w:pPr>
+      <w:r>
+        <w:t>Agreements</w:t>
+      </w:r>
+    </w:p>
+    <w:p>
+      <w:pPr>
+        <w:pStyle w:val="ListParagraph"/>
+        <w:numPr>
+          <w:ilvl w:val="1"/>
+          <w:numId w:val="6"/>
+        </w:numPr>
+      </w:pPr>
+      <w:r>
+        <w:t>Problems and challenges</w:t>
+      </w:r>
+    </w:p>
+    <w:p>
+      <w:pPr>
+        <w:pStyle w:val="ListParagraph"/>
+        <w:numPr>
+          <w:ilvl w:val="1"/>
+          <w:numId w:val="6"/>
+        </w:numPr>
+      </w:pPr>
+      <w:r>
+        <w:t>Solutions and decisions</w:t>
+      </w:r>
+    </w:p>
+    <w:p>
+      <w:pPr>
+        <w:pStyle w:val="ListParagraph"/>
+        <w:numPr>
+          <w:ilvl w:val="1"/>
+          <w:numId w:val="6"/>
+        </w:numPr>
+      </w:pPr>
+      <w:r>
+        <w:t>Extra achieved / completed</w:t>
+      </w:r>
+    </w:p>
+    <w:p>
+      <w:pPr>
+        <w:pStyle w:val="ListParagraph"/>
+        <w:numPr>
+          <w:ilvl w:val="1"/>
+          <w:numId w:val="6"/>
+        </w:numPr>
+      </w:pPr>
+      <w:r>
+        <w:t>Table with activities and hours spend per group member</w:t>
+      </w:r>
+    </w:p>
+    <w:p>
+      <w:pPr>
+        <w:pStyle w:val="Heading1"/>
+        <w:numPr>
+          <w:ilvl w:val="0"/>
+          <w:numId w:val="6"/>
+        </w:numPr>
+      </w:pPr>
+      <w:bookmarkStart w:id="8" w:name="_Toc446334659"/>
+      <w:r>
+        <w:t>Week 7</w:t>
+      </w:r>
+      <w:bookmarkEnd w:id="8"/>
+    </w:p>
+    <w:p>
+      <w:pPr>
+        <w:pStyle w:val="ListParagraph"/>
+        <w:numPr>
+          <w:ilvl w:val="1"/>
+          <w:numId w:val="6"/>
+        </w:numPr>
+      </w:pPr>
+      <w:r>
+        <w:t>Planned and performed activities</w:t>
+      </w:r>
+    </w:p>
+    <w:p>
+      <w:pPr>
+        <w:pStyle w:val="ListParagraph"/>
+        <w:numPr>
+          <w:ilvl w:val="1"/>
+          <w:numId w:val="6"/>
+        </w:numPr>
+      </w:pPr>
+      <w:r>
+        <w:t>Agreements</w:t>
+      </w:r>
+    </w:p>
+    <w:p>
+      <w:pPr>
+        <w:pStyle w:val="ListParagraph"/>
+        <w:numPr>
+          <w:ilvl w:val="1"/>
+          <w:numId w:val="6"/>
+        </w:numPr>
+      </w:pPr>
+      <w:r>
+        <w:t>Problems and challenges</w:t>
+      </w:r>
+    </w:p>
+    <w:p>
+      <w:pPr>
+        <w:pStyle w:val="ListParagraph"/>
+        <w:numPr>
+          <w:ilvl w:val="1"/>
+          <w:numId w:val="6"/>
+        </w:numPr>
+      </w:pPr>
+      <w:r>
+        <w:t>Solutions and decisions</w:t>
+      </w:r>
+    </w:p>
+    <w:p>
+      <w:pPr>
+        <w:pStyle w:val="ListParagraph"/>
+        <w:numPr>
+          <w:ilvl w:val="1"/>
+          <w:numId w:val="6"/>
+        </w:numPr>
+      </w:pPr>
+      <w:r>
+        <w:t>Extra achieved / completed</w:t>
+      </w:r>
+    </w:p>
+    <w:p>
+      <w:pPr>
+        <w:pStyle w:val="ListParagraph"/>
+        <w:numPr>
+          <w:ilvl w:val="1"/>
+          <w:numId w:val="6"/>
+        </w:numPr>
+      </w:pPr>
+      <w:r>
+        <w:t>Table with activities and hours spend per group member</w:t>
+      </w:r>
+    </w:p>
+    <w:p>
+      <w:pPr>
+        <w:pStyle w:val="Heading1"/>
+        <w:numPr>
+          <w:ilvl w:val="0"/>
+          <w:numId w:val="6"/>
+        </w:numPr>
+      </w:pPr>
+      <w:bookmarkStart w:id="9" w:name="_Toc446334660"/>
+      <w:r>
+        <w:t>Week 8</w:t>
+      </w:r>
+      <w:bookmarkEnd w:id="9"/>
+    </w:p>
+    <w:p>
+      <w:pPr>
+        <w:pStyle w:val="ListParagraph"/>
+        <w:numPr>
+          <w:ilvl w:val="1"/>
+          <w:numId w:val="6"/>
+        </w:numPr>
+      </w:pPr>
+      <w:r>
+        <w:t>Planned and performed activities</w:t>
+      </w:r>
+    </w:p>
+    <w:p>
+      <w:pPr>
+        <w:pStyle w:val="ListParagraph"/>
+        <w:numPr>
+          <w:ilvl w:val="1"/>
+          <w:numId w:val="6"/>
+        </w:numPr>
+      </w:pPr>
+      <w:r>
+        <w:t>Agreements</w:t>
+      </w:r>
+    </w:p>
+    <w:p>
+      <w:pPr>
+        <w:pStyle w:val="ListParagraph"/>
+        <w:numPr>
+          <w:ilvl w:val="1"/>
+          <w:numId w:val="6"/>
+        </w:numPr>
+      </w:pPr>
+      <w:r>
+        <w:t>Problems and challenges</w:t>
+      </w:r>
+    </w:p>
+    <w:p>
+      <w:pPr>
+        <w:pStyle w:val="ListParagraph"/>
+        <w:numPr>
+          <w:ilvl w:val="1"/>
+          <w:numId w:val="6"/>
+        </w:numPr>
+      </w:pPr>
+      <w:r>
+        <w:t>Solutions and decisions</w:t>
+      </w:r>
+    </w:p>
+    <w:p>
+      <w:pPr>
+        <w:pStyle w:val="ListParagraph"/>
+        <w:numPr>
+          <w:ilvl w:val="1"/>
+          <w:numId w:val="6"/>
+        </w:numPr>
+      </w:pPr>
+      <w:r>
+        <w:t>Extra achieved / completed</w:t>
+      </w:r>
+    </w:p>
+    <w:p>
+      <w:pPr>
+        <w:pStyle w:val="ListParagraph"/>
+        <w:numPr>
+          <w:ilvl w:val="1"/>
+          <w:numId w:val="6"/>
+        </w:numPr>
+      </w:pPr>
+      <w:r>
+        <w:t>Table with activities and hours spend per group member</w:t>
+      </w:r>
+    </w:p>
+    <w:p/>
     <w:sectPr>
-      <w:headerReference w:type="default" r:id="rId9"/>
-      <w:footerReference w:type="default" r:id="rId10"/>
+      <w:headerReference w:type="default" r:id="rId10"/>
+      <w:footerReference w:type="default" r:id="rId11"/>
       <w:pgSz w:w="12240" w:h="15840" w:code="1"/>
       <w:pgMar w:top="1440" w:right="1440" w:bottom="1440" w:left="1440" w:header="720" w:footer="720" w:gutter="0"/>
       <w:cols w:space="720"/>
@@ -3075,7 +6477,7 @@
               <w:sz w:val="32"/>
               <w:szCs w:val="32"/>
             </w:rPr>
-            <w:t>5</w:t>
+            <w:t>7</w:t>
           </w:r>
           <w:r>
             <w:rPr>
@@ -4589,7 +7991,7 @@
 </file>
 
 <file path=customXml/itemProps1.xml><?xml version="1.0" encoding="utf-8"?>
-<ds:datastoreItem xmlns:ds="http://schemas.openxmlformats.org/officeDocument/2006/customXml" ds:itemID="{E518DC14-429F-4AE1-A008-D4D4AE512FFC}">
+<ds:datastoreItem xmlns:ds="http://schemas.openxmlformats.org/officeDocument/2006/customXml" ds:itemID="{4087359C-A376-4A55-B239-31DDC4F52245}">
   <ds:schemaRefs>
     <ds:schemaRef ds:uri="http://schemas.openxmlformats.org/officeDocument/2006/bibliography"/>
   </ds:schemaRefs>

</xml_diff>